<commit_message>
switched table for riddle 3
</commit_message>
<xml_diff>
--- a/RiddleScanner/riddles/PRINTOUT.docx
+++ b/RiddleScanner/riddles/PRINTOUT.docx
@@ -1,9 +1,10 @@
 
 <file path=word/document.xml><?xml version="1.0" encoding="utf-8"?>
-<w:document xmlns:wpc="http://schemas.microsoft.com/office/word/2010/wordprocessingCanvas" xmlns:mo="http://schemas.microsoft.com/office/mac/office/2008/main" xmlns:mc="http://schemas.openxmlformats.org/markup-compatibility/2006" xmlns:mv="urn:schemas-microsoft-com:mac:vml" xmlns:o="urn:schemas-microsoft-com:office:office" xmlns:r="http://schemas.openxmlformats.org/officeDocument/2006/relationships" xmlns:m="http://schemas.openxmlformats.org/officeDocument/2006/math" xmlns:v="urn:schemas-microsoft-com:vml" xmlns:wp14="http://schemas.microsoft.com/office/word/2010/wordprocessingDrawing" xmlns:wp="http://schemas.openxmlformats.org/drawingml/2006/wordprocessingDrawing" xmlns:w10="urn:schemas-microsoft-com:office:word" xmlns:w="http://schemas.openxmlformats.org/wordprocessingml/2006/main" xmlns:w14="http://schemas.microsoft.com/office/word/2010/wordml" xmlns:w15="http://schemas.microsoft.com/office/word/2012/wordml" xmlns:wpg="http://schemas.microsoft.com/office/word/2010/wordprocessingGroup" xmlns:wpi="http://schemas.microsoft.com/office/word/2010/wordprocessingInk" xmlns:wne="http://schemas.microsoft.com/office/word/2006/wordml" xmlns:wps="http://schemas.microsoft.com/office/word/2010/wordprocessingShape" mc:Ignorable="w14 w15 wp14">
+<w:document xmlns:o="urn:schemas-microsoft-com:office:office" xmlns:r="http://schemas.openxmlformats.org/officeDocument/2006/relationships" xmlns:v="urn:schemas-microsoft-com:vml" xmlns:w="http://schemas.openxmlformats.org/wordprocessingml/2006/main" xmlns:w10="urn:schemas-microsoft-com:office:word" xmlns:wp="http://schemas.openxmlformats.org/drawingml/2006/wordprocessingDrawing" xmlns:wps="http://schemas.microsoft.com/office/word/2010/wordprocessingShape" xmlns:wpg="http://schemas.microsoft.com/office/word/2010/wordprocessingGroup" xmlns:mc="http://schemas.openxmlformats.org/markup-compatibility/2006" xmlns:wp14="http://schemas.microsoft.com/office/word/2010/wordprocessingDrawing" xmlns:w14="http://schemas.microsoft.com/office/word/2010/wordml" mc:Ignorable="w14 wp14">
   <w:body>
     <w:p>
       <w:pPr>
+        <w:pStyle w:val="Normal"/>
         <w:jc w:val="center"/>
         <w:rPr>
           <w:sz w:val="100"/>
@@ -20,14 +21,22 @@
     </w:p>
     <w:p>
       <w:pPr>
-        <w:rPr>
-          <w:sz w:val="40"/>
-          <w:szCs w:val="40"/>
-        </w:rPr>
-      </w:pPr>
-    </w:p>
-    <w:p>
-      <w:pPr>
+        <w:pStyle w:val="Normal"/>
+        <w:rPr>
+          <w:sz w:val="40"/>
+          <w:szCs w:val="40"/>
+        </w:rPr>
+      </w:pPr>
+      <w:r>
+        <w:rPr>
+          <w:sz w:val="40"/>
+          <w:szCs w:val="40"/>
+        </w:rPr>
+      </w:r>
+    </w:p>
+    <w:p>
+      <w:pPr>
+        <w:pStyle w:val="Normal"/>
         <w:jc w:val="center"/>
         <w:rPr>
           <w:sz w:val="40"/>
@@ -35,14 +44,10 @@
         </w:rPr>
       </w:pPr>
       <w:r>
-        <w:rPr>
-          <w:noProof/>
-          <w:sz w:val="40"/>
-          <w:szCs w:val="40"/>
-        </w:rPr>
+        <w:rPr/>
         <w:drawing>
-          <wp:inline distT="0" distB="0" distL="0" distR="0" wp14:anchorId="7E61C27E" wp14:editId="076F5191">
-            <wp:extent cx="5320498" cy="5320498"/>
+          <wp:inline distT="0" distB="0" distL="0" distR="0">
+            <wp:extent cx="5320665" cy="5320665"/>
             <wp:effectExtent l="0" t="0" r="0" b="0"/>
             <wp:docPr id="1" name="Picture 1" descr="/Users/zach/Documents/git/ignite-cs/lessons/RiddleScanner/img/1.png"/>
             <wp:cNvGraphicFramePr>
@@ -52,20 +57,13 @@
               <a:graphicData uri="http://schemas.openxmlformats.org/drawingml/2006/picture">
                 <pic:pic xmlns:pic="http://schemas.openxmlformats.org/drawingml/2006/picture">
                   <pic:nvPicPr>
-                    <pic:cNvPr id="0" name="Picture 1" descr="/Users/zach/Documents/git/ignite-cs/lessons/RiddleScanner/img/1.png"/>
+                    <pic:cNvPr id="1" name="Picture 1" descr="/Users/zach/Documents/git/ignite-cs/lessons/RiddleScanner/img/1.png"/>
                     <pic:cNvPicPr>
                       <a:picLocks noChangeAspect="1" noChangeArrowheads="1"/>
                     </pic:cNvPicPr>
                   </pic:nvPicPr>
                   <pic:blipFill>
-                    <a:blip r:embed="rId5">
-                      <a:extLst>
-                        <a:ext uri="{28A0092B-C50C-407E-A947-70E740481C1C}">
-                          <a14:useLocalDpi xmlns:a14="http://schemas.microsoft.com/office/drawing/2010/main" val="0"/>
-                        </a:ext>
-                      </a:extLst>
-                    </a:blip>
-                    <a:srcRect/>
+                    <a:blip r:embed="rId2"/>
                     <a:stretch>
                       <a:fillRect/>
                     </a:stretch>
@@ -73,15 +71,11 @@
                   <pic:spPr bwMode="auto">
                     <a:xfrm>
                       <a:off x="0" y="0"/>
-                      <a:ext cx="5326346" cy="5326346"/>
+                      <a:ext cx="5320665" cy="5320665"/>
                     </a:xfrm>
                     <a:prstGeom prst="rect">
                       <a:avLst/>
                     </a:prstGeom>
-                    <a:noFill/>
-                    <a:ln>
-                      <a:noFill/>
-                    </a:ln>
                   </pic:spPr>
                 </pic:pic>
               </a:graphicData>
@@ -92,40 +86,69 @@
     </w:p>
     <w:p>
       <w:pPr>
-        <w:rPr>
-          <w:sz w:val="40"/>
-          <w:szCs w:val="40"/>
-        </w:rPr>
-      </w:pPr>
-    </w:p>
-    <w:p>
-      <w:pPr>
-        <w:rPr>
-          <w:sz w:val="40"/>
-          <w:szCs w:val="40"/>
-        </w:rPr>
-      </w:pPr>
+        <w:pStyle w:val="Normal"/>
+        <w:rPr>
+          <w:sz w:val="40"/>
+          <w:szCs w:val="40"/>
+        </w:rPr>
+      </w:pPr>
+      <w:r>
+        <w:rPr>
+          <w:sz w:val="40"/>
+          <w:szCs w:val="40"/>
+        </w:rPr>
+      </w:r>
+    </w:p>
+    <w:p>
+      <w:pPr>
+        <w:pStyle w:val="Normal"/>
+        <w:rPr>
+          <w:sz w:val="40"/>
+          <w:szCs w:val="40"/>
+        </w:rPr>
+      </w:pPr>
+      <w:r>
+        <w:rPr>
+          <w:sz w:val="40"/>
+          <w:szCs w:val="40"/>
+        </w:rPr>
+      </w:r>
     </w:p>
     <w:tbl>
       <w:tblPr>
         <w:tblStyle w:val="TableGrid"/>
-        <w:tblW w:w="0" w:type="auto"/>
-        <w:tblLook w:val="04A0" w:firstRow="1" w:lastRow="0" w:firstColumn="1" w:lastColumn="0" w:noHBand="0" w:noVBand="1"/>
+        <w:tblW w:w="9349" w:type="dxa"/>
+        <w:jc w:val="left"/>
+        <w:tblInd w:w="0" w:type="dxa"/>
+        <w:tblCellMar>
+          <w:top w:w="0" w:type="dxa"/>
+          <w:left w:w="108" w:type="dxa"/>
+          <w:bottom w:w="0" w:type="dxa"/>
+          <w:right w:w="108" w:type="dxa"/>
+        </w:tblCellMar>
+        <w:tblLook w:val="04a0" w:noVBand="1" w:noHBand="0" w:lastColumn="0" w:firstColumn="1" w:lastRow="0" w:firstRow="1"/>
       </w:tblPr>
       <w:tblGrid>
-        <w:gridCol w:w="1870"/>
+        <w:gridCol w:w="1869"/>
         <w:gridCol w:w="1870"/>
         <w:gridCol w:w="1870"/>
         <w:gridCol w:w="1870"/>
         <w:gridCol w:w="1870"/>
       </w:tblGrid>
       <w:tr>
-        <w:tc>
-          <w:tcPr>
-            <w:tcW w:w="1870" w:type="dxa"/>
-          </w:tcPr>
-          <w:p>
-            <w:pPr>
+        <w:trPr/>
+        <w:tc>
+          <w:tcPr>
+            <w:tcW w:w="1869" w:type="dxa"/>
+            <w:tcBorders/>
+            <w:shd w:fill="auto" w:val="clear"/>
+            <w:tcMar>
+              <w:left w:w="108" w:type="dxa"/>
+            </w:tcMar>
+          </w:tcPr>
+          <w:p>
+            <w:pPr>
+              <w:pStyle w:val="Normal"/>
               <w:rPr>
                 <w:sz w:val="40"/>
                 <w:szCs w:val="40"/>
@@ -143,9 +166,15 @@
         <w:tc>
           <w:tcPr>
             <w:tcW w:w="1870" w:type="dxa"/>
-          </w:tcPr>
-          <w:p>
-            <w:pPr>
+            <w:tcBorders/>
+            <w:shd w:fill="auto" w:val="clear"/>
+            <w:tcMar>
+              <w:left w:w="108" w:type="dxa"/>
+            </w:tcMar>
+          </w:tcPr>
+          <w:p>
+            <w:pPr>
+              <w:pStyle w:val="Normal"/>
               <w:rPr>
                 <w:sz w:val="40"/>
                 <w:szCs w:val="40"/>
@@ -163,9 +192,15 @@
         <w:tc>
           <w:tcPr>
             <w:tcW w:w="1870" w:type="dxa"/>
-          </w:tcPr>
-          <w:p>
-            <w:pPr>
+            <w:tcBorders/>
+            <w:shd w:fill="auto" w:val="clear"/>
+            <w:tcMar>
+              <w:left w:w="108" w:type="dxa"/>
+            </w:tcMar>
+          </w:tcPr>
+          <w:p>
+            <w:pPr>
+              <w:pStyle w:val="Normal"/>
               <w:rPr>
                 <w:sz w:val="40"/>
                 <w:szCs w:val="40"/>
@@ -183,9 +218,15 @@
         <w:tc>
           <w:tcPr>
             <w:tcW w:w="1870" w:type="dxa"/>
-          </w:tcPr>
-          <w:p>
-            <w:pPr>
+            <w:tcBorders/>
+            <w:shd w:fill="auto" w:val="clear"/>
+            <w:tcMar>
+              <w:left w:w="108" w:type="dxa"/>
+            </w:tcMar>
+          </w:tcPr>
+          <w:p>
+            <w:pPr>
+              <w:pStyle w:val="Normal"/>
               <w:rPr>
                 <w:sz w:val="40"/>
                 <w:szCs w:val="40"/>
@@ -203,9 +244,15 @@
         <w:tc>
           <w:tcPr>
             <w:tcW w:w="1870" w:type="dxa"/>
-          </w:tcPr>
-          <w:p>
-            <w:pPr>
+            <w:tcBorders/>
+            <w:shd w:fill="auto" w:val="clear"/>
+            <w:tcMar>
+              <w:left w:w="108" w:type="dxa"/>
+            </w:tcMar>
+          </w:tcPr>
+          <w:p>
+            <w:pPr>
+              <w:pStyle w:val="Normal"/>
               <w:rPr>
                 <w:sz w:val="40"/>
                 <w:szCs w:val="40"/>
@@ -222,12 +269,19 @@
         </w:tc>
       </w:tr>
       <w:tr>
-        <w:tc>
-          <w:tcPr>
-            <w:tcW w:w="1870" w:type="dxa"/>
-          </w:tcPr>
-          <w:p>
-            <w:pPr>
+        <w:trPr/>
+        <w:tc>
+          <w:tcPr>
+            <w:tcW w:w="1869" w:type="dxa"/>
+            <w:tcBorders/>
+            <w:shd w:fill="auto" w:val="clear"/>
+            <w:tcMar>
+              <w:left w:w="108" w:type="dxa"/>
+            </w:tcMar>
+          </w:tcPr>
+          <w:p>
+            <w:pPr>
+              <w:pStyle w:val="Normal"/>
               <w:rPr>
                 <w:sz w:val="40"/>
                 <w:szCs w:val="40"/>
@@ -245,9 +299,15 @@
         <w:tc>
           <w:tcPr>
             <w:tcW w:w="1870" w:type="dxa"/>
-          </w:tcPr>
-          <w:p>
-            <w:pPr>
+            <w:tcBorders/>
+            <w:shd w:fill="auto" w:val="clear"/>
+            <w:tcMar>
+              <w:left w:w="108" w:type="dxa"/>
+            </w:tcMar>
+          </w:tcPr>
+          <w:p>
+            <w:pPr>
+              <w:pStyle w:val="Normal"/>
               <w:rPr>
                 <w:sz w:val="40"/>
                 <w:szCs w:val="40"/>
@@ -265,9 +325,15 @@
         <w:tc>
           <w:tcPr>
             <w:tcW w:w="1870" w:type="dxa"/>
-          </w:tcPr>
-          <w:p>
-            <w:pPr>
+            <w:tcBorders/>
+            <w:shd w:fill="auto" w:val="clear"/>
+            <w:tcMar>
+              <w:left w:w="108" w:type="dxa"/>
+            </w:tcMar>
+          </w:tcPr>
+          <w:p>
+            <w:pPr>
+              <w:pStyle w:val="Normal"/>
               <w:rPr>
                 <w:sz w:val="40"/>
                 <w:szCs w:val="40"/>
@@ -285,9 +351,15 @@
         <w:tc>
           <w:tcPr>
             <w:tcW w:w="1870" w:type="dxa"/>
-          </w:tcPr>
-          <w:p>
-            <w:pPr>
+            <w:tcBorders/>
+            <w:shd w:fill="auto" w:val="clear"/>
+            <w:tcMar>
+              <w:left w:w="108" w:type="dxa"/>
+            </w:tcMar>
+          </w:tcPr>
+          <w:p>
+            <w:pPr>
+              <w:pStyle w:val="Normal"/>
               <w:rPr>
                 <w:sz w:val="40"/>
                 <w:szCs w:val="40"/>
@@ -305,9 +377,15 @@
         <w:tc>
           <w:tcPr>
             <w:tcW w:w="1870" w:type="dxa"/>
-          </w:tcPr>
-          <w:p>
-            <w:pPr>
+            <w:tcBorders/>
+            <w:shd w:fill="auto" w:val="clear"/>
+            <w:tcMar>
+              <w:left w:w="108" w:type="dxa"/>
+            </w:tcMar>
+          </w:tcPr>
+          <w:p>
+            <w:pPr>
+              <w:pStyle w:val="Normal"/>
               <w:rPr>
                 <w:sz w:val="40"/>
                 <w:szCs w:val="40"/>
@@ -326,14 +404,22 @@
     </w:tbl>
     <w:p>
       <w:pPr>
-        <w:rPr>
-          <w:sz w:val="40"/>
-          <w:szCs w:val="40"/>
-        </w:rPr>
-      </w:pPr>
-    </w:p>
-    <w:p>
-      <w:pPr>
+        <w:pStyle w:val="Normal"/>
+        <w:rPr>
+          <w:sz w:val="40"/>
+          <w:szCs w:val="40"/>
+        </w:rPr>
+      </w:pPr>
+      <w:r>
+        <w:rPr>
+          <w:sz w:val="40"/>
+          <w:szCs w:val="40"/>
+        </w:rPr>
+      </w:r>
+    </w:p>
+    <w:p>
+      <w:pPr>
+        <w:pStyle w:val="Normal"/>
         <w:jc w:val="center"/>
         <w:rPr>
           <w:sz w:val="100"/>
@@ -345,27 +431,27 @@
           <w:sz w:val="100"/>
           <w:szCs w:val="100"/>
         </w:rPr>
-        <w:lastRenderedPageBreak/>
-        <w:t>2</w:t>
-      </w:r>
-      <w:r>
-        <w:rPr>
-          <w:sz w:val="100"/>
-          <w:szCs w:val="100"/>
-        </w:rPr>
-        <w:t>.</w:t>
-      </w:r>
-    </w:p>
-    <w:p>
-      <w:pPr>
-        <w:rPr>
-          <w:sz w:val="40"/>
-          <w:szCs w:val="40"/>
-        </w:rPr>
-      </w:pPr>
-    </w:p>
-    <w:p>
-      <w:pPr>
+        <w:t>2.</w:t>
+      </w:r>
+    </w:p>
+    <w:p>
+      <w:pPr>
+        <w:pStyle w:val="Normal"/>
+        <w:rPr>
+          <w:sz w:val="40"/>
+          <w:szCs w:val="40"/>
+        </w:rPr>
+      </w:pPr>
+      <w:r>
+        <w:rPr>
+          <w:sz w:val="40"/>
+          <w:szCs w:val="40"/>
+        </w:rPr>
+      </w:r>
+    </w:p>
+    <w:p>
+      <w:pPr>
+        <w:pStyle w:val="Normal"/>
         <w:jc w:val="center"/>
         <w:rPr>
           <w:sz w:val="40"/>
@@ -373,16 +459,12 @@
         </w:rPr>
       </w:pPr>
       <w:r>
-        <w:rPr>
-          <w:noProof/>
-          <w:sz w:val="40"/>
-          <w:szCs w:val="40"/>
-        </w:rPr>
+        <w:rPr/>
         <w:drawing>
-          <wp:inline distT="0" distB="0" distL="0" distR="0" wp14:anchorId="6F9CCFB5" wp14:editId="6DD951C1">
-            <wp:extent cx="5326346" cy="5326346"/>
-            <wp:effectExtent l="0" t="0" r="8255" b="8255"/>
-            <wp:docPr id="2" name="Picture 2"/>
+          <wp:inline distT="0" distB="8255" distL="0" distR="8255">
+            <wp:extent cx="5326380" cy="5326380"/>
+            <wp:effectExtent l="0" t="0" r="0" b="0"/>
+            <wp:docPr id="2" name="Picture 2" descr=""/>
             <wp:cNvGraphicFramePr>
               <a:graphicFrameLocks xmlns:a="http://schemas.openxmlformats.org/drawingml/2006/main" noChangeAspect="1"/>
             </wp:cNvGraphicFramePr>
@@ -390,19 +472,13 @@
               <a:graphicData uri="http://schemas.openxmlformats.org/drawingml/2006/picture">
                 <pic:pic xmlns:pic="http://schemas.openxmlformats.org/drawingml/2006/picture">
                   <pic:nvPicPr>
-                    <pic:cNvPr id="0" name="Picture 1" descr="/Users/zach/Documents/git/ignite-cs/lessons/RiddleScanner/img/1.png"/>
+                    <pic:cNvPr id="2" name="Picture 2" descr=""/>
                     <pic:cNvPicPr>
                       <a:picLocks noChangeAspect="1" noChangeArrowheads="1"/>
                     </pic:cNvPicPr>
                   </pic:nvPicPr>
                   <pic:blipFill>
-                    <a:blip r:embed="rId6">
-                      <a:extLst>
-                        <a:ext uri="{28A0092B-C50C-407E-A947-70E740481C1C}">
-                          <a14:useLocalDpi xmlns:a14="http://schemas.microsoft.com/office/drawing/2010/main" val="0"/>
-                        </a:ext>
-                      </a:extLst>
-                    </a:blip>
+                    <a:blip r:embed="rId3"/>
                     <a:stretch>
                       <a:fillRect/>
                     </a:stretch>
@@ -410,15 +486,11 @@
                   <pic:spPr bwMode="auto">
                     <a:xfrm>
                       <a:off x="0" y="0"/>
-                      <a:ext cx="5326346" cy="5326346"/>
+                      <a:ext cx="5326380" cy="5326380"/>
                     </a:xfrm>
                     <a:prstGeom prst="rect">
                       <a:avLst/>
                     </a:prstGeom>
-                    <a:noFill/>
-                    <a:ln>
-                      <a:noFill/>
-                    </a:ln>
                   </pic:spPr>
                 </pic:pic>
               </a:graphicData>
@@ -429,40 +501,69 @@
     </w:p>
     <w:p>
       <w:pPr>
-        <w:rPr>
-          <w:sz w:val="40"/>
-          <w:szCs w:val="40"/>
-        </w:rPr>
-      </w:pPr>
-    </w:p>
-    <w:p>
-      <w:pPr>
-        <w:rPr>
-          <w:sz w:val="40"/>
-          <w:szCs w:val="40"/>
-        </w:rPr>
-      </w:pPr>
+        <w:pStyle w:val="Normal"/>
+        <w:rPr>
+          <w:sz w:val="40"/>
+          <w:szCs w:val="40"/>
+        </w:rPr>
+      </w:pPr>
+      <w:r>
+        <w:rPr>
+          <w:sz w:val="40"/>
+          <w:szCs w:val="40"/>
+        </w:rPr>
+      </w:r>
+    </w:p>
+    <w:p>
+      <w:pPr>
+        <w:pStyle w:val="Normal"/>
+        <w:rPr>
+          <w:sz w:val="40"/>
+          <w:szCs w:val="40"/>
+        </w:rPr>
+      </w:pPr>
+      <w:r>
+        <w:rPr>
+          <w:sz w:val="40"/>
+          <w:szCs w:val="40"/>
+        </w:rPr>
+      </w:r>
     </w:p>
     <w:tbl>
       <w:tblPr>
         <w:tblStyle w:val="TableGrid"/>
-        <w:tblW w:w="0" w:type="auto"/>
-        <w:tblLook w:val="04A0" w:firstRow="1" w:lastRow="0" w:firstColumn="1" w:lastColumn="0" w:noHBand="0" w:noVBand="1"/>
+        <w:tblW w:w="9349" w:type="dxa"/>
+        <w:jc w:val="left"/>
+        <w:tblInd w:w="0" w:type="dxa"/>
+        <w:tblCellMar>
+          <w:top w:w="0" w:type="dxa"/>
+          <w:left w:w="108" w:type="dxa"/>
+          <w:bottom w:w="0" w:type="dxa"/>
+          <w:right w:w="108" w:type="dxa"/>
+        </w:tblCellMar>
+        <w:tblLook w:val="04a0" w:noVBand="1" w:noHBand="0" w:lastColumn="0" w:firstColumn="1" w:lastRow="0" w:firstRow="1"/>
       </w:tblPr>
       <w:tblGrid>
-        <w:gridCol w:w="1870"/>
+        <w:gridCol w:w="1869"/>
         <w:gridCol w:w="1870"/>
         <w:gridCol w:w="1870"/>
         <w:gridCol w:w="1870"/>
         <w:gridCol w:w="1870"/>
       </w:tblGrid>
       <w:tr>
-        <w:tc>
-          <w:tcPr>
-            <w:tcW w:w="1870" w:type="dxa"/>
-          </w:tcPr>
-          <w:p>
-            <w:pPr>
+        <w:trPr/>
+        <w:tc>
+          <w:tcPr>
+            <w:tcW w:w="1869" w:type="dxa"/>
+            <w:tcBorders/>
+            <w:shd w:fill="auto" w:val="clear"/>
+            <w:tcMar>
+              <w:left w:w="108" w:type="dxa"/>
+            </w:tcMar>
+          </w:tcPr>
+          <w:p>
+            <w:pPr>
+              <w:pStyle w:val="Normal"/>
               <w:rPr>
                 <w:sz w:val="40"/>
                 <w:szCs w:val="40"/>
@@ -480,9 +581,15 @@
         <w:tc>
           <w:tcPr>
             <w:tcW w:w="1870" w:type="dxa"/>
-          </w:tcPr>
-          <w:p>
-            <w:pPr>
+            <w:tcBorders/>
+            <w:shd w:fill="auto" w:val="clear"/>
+            <w:tcMar>
+              <w:left w:w="108" w:type="dxa"/>
+            </w:tcMar>
+          </w:tcPr>
+          <w:p>
+            <w:pPr>
+              <w:pStyle w:val="Normal"/>
               <w:rPr>
                 <w:sz w:val="40"/>
                 <w:szCs w:val="40"/>
@@ -500,9 +607,15 @@
         <w:tc>
           <w:tcPr>
             <w:tcW w:w="1870" w:type="dxa"/>
-          </w:tcPr>
-          <w:p>
-            <w:pPr>
+            <w:tcBorders/>
+            <w:shd w:fill="auto" w:val="clear"/>
+            <w:tcMar>
+              <w:left w:w="108" w:type="dxa"/>
+            </w:tcMar>
+          </w:tcPr>
+          <w:p>
+            <w:pPr>
+              <w:pStyle w:val="Normal"/>
               <w:rPr>
                 <w:sz w:val="40"/>
                 <w:szCs w:val="40"/>
@@ -520,9 +633,15 @@
         <w:tc>
           <w:tcPr>
             <w:tcW w:w="1870" w:type="dxa"/>
-          </w:tcPr>
-          <w:p>
-            <w:pPr>
+            <w:tcBorders/>
+            <w:shd w:fill="auto" w:val="clear"/>
+            <w:tcMar>
+              <w:left w:w="108" w:type="dxa"/>
+            </w:tcMar>
+          </w:tcPr>
+          <w:p>
+            <w:pPr>
+              <w:pStyle w:val="Normal"/>
               <w:rPr>
                 <w:sz w:val="40"/>
                 <w:szCs w:val="40"/>
@@ -540,9 +659,15 @@
         <w:tc>
           <w:tcPr>
             <w:tcW w:w="1870" w:type="dxa"/>
-          </w:tcPr>
-          <w:p>
-            <w:pPr>
+            <w:tcBorders/>
+            <w:shd w:fill="auto" w:val="clear"/>
+            <w:tcMar>
+              <w:left w:w="108" w:type="dxa"/>
+            </w:tcMar>
+          </w:tcPr>
+          <w:p>
+            <w:pPr>
+              <w:pStyle w:val="Normal"/>
               <w:rPr>
                 <w:sz w:val="40"/>
                 <w:szCs w:val="40"/>
@@ -559,12 +684,19 @@
         </w:tc>
       </w:tr>
       <w:tr>
-        <w:tc>
-          <w:tcPr>
-            <w:tcW w:w="1870" w:type="dxa"/>
-          </w:tcPr>
-          <w:p>
-            <w:pPr>
+        <w:trPr/>
+        <w:tc>
+          <w:tcPr>
+            <w:tcW w:w="1869" w:type="dxa"/>
+            <w:tcBorders/>
+            <w:shd w:fill="auto" w:val="clear"/>
+            <w:tcMar>
+              <w:left w:w="108" w:type="dxa"/>
+            </w:tcMar>
+          </w:tcPr>
+          <w:p>
+            <w:pPr>
+              <w:pStyle w:val="Normal"/>
               <w:rPr>
                 <w:sz w:val="40"/>
                 <w:szCs w:val="40"/>
@@ -582,9 +714,15 @@
         <w:tc>
           <w:tcPr>
             <w:tcW w:w="1870" w:type="dxa"/>
-          </w:tcPr>
-          <w:p>
-            <w:pPr>
+            <w:tcBorders/>
+            <w:shd w:fill="auto" w:val="clear"/>
+            <w:tcMar>
+              <w:left w:w="108" w:type="dxa"/>
+            </w:tcMar>
+          </w:tcPr>
+          <w:p>
+            <w:pPr>
+              <w:pStyle w:val="Normal"/>
               <w:rPr>
                 <w:sz w:val="40"/>
                 <w:szCs w:val="40"/>
@@ -602,9 +740,15 @@
         <w:tc>
           <w:tcPr>
             <w:tcW w:w="1870" w:type="dxa"/>
-          </w:tcPr>
-          <w:p>
-            <w:pPr>
+            <w:tcBorders/>
+            <w:shd w:fill="auto" w:val="clear"/>
+            <w:tcMar>
+              <w:left w:w="108" w:type="dxa"/>
+            </w:tcMar>
+          </w:tcPr>
+          <w:p>
+            <w:pPr>
+              <w:pStyle w:val="Normal"/>
               <w:rPr>
                 <w:sz w:val="40"/>
                 <w:szCs w:val="40"/>
@@ -622,9 +766,15 @@
         <w:tc>
           <w:tcPr>
             <w:tcW w:w="1870" w:type="dxa"/>
-          </w:tcPr>
-          <w:p>
-            <w:pPr>
+            <w:tcBorders/>
+            <w:shd w:fill="auto" w:val="clear"/>
+            <w:tcMar>
+              <w:left w:w="108" w:type="dxa"/>
+            </w:tcMar>
+          </w:tcPr>
+          <w:p>
+            <w:pPr>
+              <w:pStyle w:val="Normal"/>
               <w:rPr>
                 <w:sz w:val="40"/>
                 <w:szCs w:val="40"/>
@@ -642,9 +792,15 @@
         <w:tc>
           <w:tcPr>
             <w:tcW w:w="1870" w:type="dxa"/>
-          </w:tcPr>
-          <w:p>
-            <w:pPr>
+            <w:tcBorders/>
+            <w:shd w:fill="auto" w:val="clear"/>
+            <w:tcMar>
+              <w:left w:w="108" w:type="dxa"/>
+            </w:tcMar>
+          </w:tcPr>
+          <w:p>
+            <w:pPr>
+              <w:pStyle w:val="Normal"/>
               <w:rPr>
                 <w:sz w:val="40"/>
                 <w:szCs w:val="40"/>
@@ -663,14 +819,22 @@
     </w:tbl>
     <w:p>
       <w:pPr>
-        <w:rPr>
-          <w:sz w:val="40"/>
-          <w:szCs w:val="40"/>
-        </w:rPr>
-      </w:pPr>
-    </w:p>
-    <w:p>
-      <w:pPr>
+        <w:pStyle w:val="Normal"/>
+        <w:rPr>
+          <w:sz w:val="40"/>
+          <w:szCs w:val="40"/>
+        </w:rPr>
+      </w:pPr>
+      <w:r>
+        <w:rPr>
+          <w:sz w:val="40"/>
+          <w:szCs w:val="40"/>
+        </w:rPr>
+      </w:r>
+    </w:p>
+    <w:p>
+      <w:pPr>
+        <w:pStyle w:val="Normal"/>
         <w:jc w:val="center"/>
         <w:rPr>
           <w:sz w:val="100"/>
@@ -682,26 +846,27 @@
           <w:sz w:val="100"/>
           <w:szCs w:val="100"/>
         </w:rPr>
-        <w:t>3</w:t>
-      </w:r>
-      <w:r>
-        <w:rPr>
-          <w:sz w:val="100"/>
-          <w:szCs w:val="100"/>
-        </w:rPr>
-        <w:t>.</w:t>
-      </w:r>
-    </w:p>
-    <w:p>
-      <w:pPr>
-        <w:rPr>
-          <w:sz w:val="40"/>
-          <w:szCs w:val="40"/>
-        </w:rPr>
-      </w:pPr>
-    </w:p>
-    <w:p>
-      <w:pPr>
+        <w:t>3.</w:t>
+      </w:r>
+    </w:p>
+    <w:p>
+      <w:pPr>
+        <w:pStyle w:val="Normal"/>
+        <w:rPr>
+          <w:sz w:val="40"/>
+          <w:szCs w:val="40"/>
+        </w:rPr>
+      </w:pPr>
+      <w:r>
+        <w:rPr>
+          <w:sz w:val="40"/>
+          <w:szCs w:val="40"/>
+        </w:rPr>
+      </w:r>
+    </w:p>
+    <w:p>
+      <w:pPr>
+        <w:pStyle w:val="Normal"/>
         <w:jc w:val="center"/>
         <w:rPr>
           <w:sz w:val="40"/>
@@ -709,16 +874,12 @@
         </w:rPr>
       </w:pPr>
       <w:r>
-        <w:rPr>
-          <w:noProof/>
-          <w:sz w:val="40"/>
-          <w:szCs w:val="40"/>
-        </w:rPr>
+        <w:rPr/>
         <w:drawing>
-          <wp:inline distT="0" distB="0" distL="0" distR="0" wp14:anchorId="452254D2" wp14:editId="511CD1EE">
-            <wp:extent cx="5326346" cy="5326346"/>
-            <wp:effectExtent l="0" t="0" r="8255" b="8255"/>
-            <wp:docPr id="3" name="Picture 3"/>
+          <wp:inline distT="0" distB="8255" distL="0" distR="8255">
+            <wp:extent cx="5326380" cy="5326380"/>
+            <wp:effectExtent l="0" t="0" r="0" b="0"/>
+            <wp:docPr id="3" name="Picture 3" descr=""/>
             <wp:cNvGraphicFramePr>
               <a:graphicFrameLocks xmlns:a="http://schemas.openxmlformats.org/drawingml/2006/main" noChangeAspect="1"/>
             </wp:cNvGraphicFramePr>
@@ -726,19 +887,13 @@
               <a:graphicData uri="http://schemas.openxmlformats.org/drawingml/2006/picture">
                 <pic:pic xmlns:pic="http://schemas.openxmlformats.org/drawingml/2006/picture">
                   <pic:nvPicPr>
-                    <pic:cNvPr id="0" name="Picture 1" descr="/Users/zach/Documents/git/ignite-cs/lessons/RiddleScanner/img/1.png"/>
+                    <pic:cNvPr id="3" name="Picture 3" descr=""/>
                     <pic:cNvPicPr>
                       <a:picLocks noChangeAspect="1" noChangeArrowheads="1"/>
                     </pic:cNvPicPr>
                   </pic:nvPicPr>
                   <pic:blipFill>
-                    <a:blip r:embed="rId7">
-                      <a:extLst>
-                        <a:ext uri="{28A0092B-C50C-407E-A947-70E740481C1C}">
-                          <a14:useLocalDpi xmlns:a14="http://schemas.microsoft.com/office/drawing/2010/main" val="0"/>
-                        </a:ext>
-                      </a:extLst>
-                    </a:blip>
+                    <a:blip r:embed="rId4"/>
                     <a:stretch>
                       <a:fillRect/>
                     </a:stretch>
@@ -746,15 +901,11 @@
                   <pic:spPr bwMode="auto">
                     <a:xfrm>
                       <a:off x="0" y="0"/>
-                      <a:ext cx="5326346" cy="5326346"/>
+                      <a:ext cx="5326380" cy="5326380"/>
                     </a:xfrm>
                     <a:prstGeom prst="rect">
                       <a:avLst/>
                     </a:prstGeom>
-                    <a:noFill/>
-                    <a:ln>
-                      <a:noFill/>
-                    </a:ln>
                   </pic:spPr>
                 </pic:pic>
               </a:graphicData>
@@ -765,233 +916,287 @@
     </w:p>
     <w:p>
       <w:pPr>
-        <w:rPr>
-          <w:sz w:val="40"/>
-          <w:szCs w:val="40"/>
-        </w:rPr>
-      </w:pPr>
-    </w:p>
-    <w:p>
-      <w:pPr>
-        <w:rPr>
-          <w:sz w:val="40"/>
-          <w:szCs w:val="40"/>
-        </w:rPr>
-      </w:pPr>
+        <w:pStyle w:val="Normal"/>
+        <w:rPr>
+          <w:sz w:val="40"/>
+          <w:szCs w:val="40"/>
+        </w:rPr>
+      </w:pPr>
+      <w:r>
+        <w:rPr>
+          <w:sz w:val="40"/>
+          <w:szCs w:val="40"/>
+        </w:rPr>
+      </w:r>
+    </w:p>
+    <w:p>
+      <w:pPr>
+        <w:pStyle w:val="Normal"/>
+        <w:rPr>
+          <w:sz w:val="40"/>
+          <w:szCs w:val="40"/>
+        </w:rPr>
+      </w:pPr>
+      <w:r>
+        <w:rPr>
+          <w:sz w:val="40"/>
+          <w:szCs w:val="40"/>
+        </w:rPr>
+      </w:r>
     </w:p>
     <w:tbl>
       <w:tblPr>
         <w:tblStyle w:val="TableGrid"/>
-        <w:tblW w:w="0" w:type="auto"/>
-        <w:tblLook w:val="04A0" w:firstRow="1" w:lastRow="0" w:firstColumn="1" w:lastColumn="0" w:noHBand="0" w:noVBand="1"/>
+        <w:tblW w:w="9349" w:type="dxa"/>
+        <w:jc w:val="left"/>
+        <w:tblInd w:w="0" w:type="dxa"/>
+        <w:tblCellMar>
+          <w:top w:w="0" w:type="dxa"/>
+          <w:left w:w="108" w:type="dxa"/>
+          <w:bottom w:w="0" w:type="dxa"/>
+          <w:right w:w="108" w:type="dxa"/>
+        </w:tblCellMar>
+        <w:tblLook w:val="04a0" w:noVBand="1" w:noHBand="0" w:lastColumn="0" w:firstColumn="1" w:lastRow="0" w:firstRow="1"/>
       </w:tblPr>
       <w:tblGrid>
-        <w:gridCol w:w="1870"/>
+        <w:gridCol w:w="1869"/>
         <w:gridCol w:w="1870"/>
         <w:gridCol w:w="1870"/>
         <w:gridCol w:w="1870"/>
         <w:gridCol w:w="1870"/>
       </w:tblGrid>
       <w:tr>
-        <w:tc>
-          <w:tcPr>
-            <w:tcW w:w="1870" w:type="dxa"/>
-          </w:tcPr>
-          <w:p>
-            <w:pPr>
-              <w:rPr>
-                <w:sz w:val="40"/>
-                <w:szCs w:val="40"/>
-              </w:rPr>
-            </w:pPr>
-            <w:r>
-              <w:rPr>
-                <w:sz w:val="40"/>
-                <w:szCs w:val="40"/>
-              </w:rPr>
-              <w:t>5</w:t>
-            </w:r>
-          </w:p>
-        </w:tc>
-        <w:tc>
-          <w:tcPr>
-            <w:tcW w:w="1870" w:type="dxa"/>
-          </w:tcPr>
-          <w:p>
-            <w:pPr>
-              <w:rPr>
-                <w:sz w:val="40"/>
-                <w:szCs w:val="40"/>
-              </w:rPr>
-            </w:pPr>
-            <w:r>
-              <w:rPr>
-                <w:sz w:val="40"/>
-                <w:szCs w:val="40"/>
-              </w:rPr>
-              <w:t>1</w:t>
-            </w:r>
-          </w:p>
-        </w:tc>
-        <w:tc>
-          <w:tcPr>
-            <w:tcW w:w="1870" w:type="dxa"/>
-          </w:tcPr>
-          <w:p>
-            <w:pPr>
-              <w:rPr>
-                <w:sz w:val="40"/>
-                <w:szCs w:val="40"/>
-              </w:rPr>
-            </w:pPr>
-            <w:r>
-              <w:rPr>
-                <w:sz w:val="40"/>
-                <w:szCs w:val="40"/>
-              </w:rPr>
-              <w:t>2</w:t>
-            </w:r>
-          </w:p>
-        </w:tc>
-        <w:tc>
-          <w:tcPr>
-            <w:tcW w:w="1870" w:type="dxa"/>
-          </w:tcPr>
-          <w:p>
-            <w:pPr>
-              <w:rPr>
-                <w:sz w:val="40"/>
-                <w:szCs w:val="40"/>
-              </w:rPr>
-            </w:pPr>
-            <w:r>
-              <w:rPr>
-                <w:sz w:val="40"/>
-                <w:szCs w:val="40"/>
-              </w:rPr>
-              <w:t>7</w:t>
-            </w:r>
-          </w:p>
-        </w:tc>
-        <w:tc>
-          <w:tcPr>
-            <w:tcW w:w="1870" w:type="dxa"/>
-          </w:tcPr>
-          <w:p>
-            <w:pPr>
-              <w:rPr>
-                <w:sz w:val="40"/>
-                <w:szCs w:val="40"/>
-              </w:rPr>
-            </w:pPr>
-            <w:r>
-              <w:rPr>
-                <w:sz w:val="40"/>
-                <w:szCs w:val="40"/>
-              </w:rPr>
-              <w:t>0</w:t>
+        <w:trPr/>
+        <w:tc>
+          <w:tcPr>
+            <w:tcW w:w="1869" w:type="dxa"/>
+            <w:tcBorders/>
+            <w:shd w:fill="auto" w:val="clear"/>
+            <w:tcMar>
+              <w:left w:w="108" w:type="dxa"/>
+            </w:tcMar>
+          </w:tcPr>
+          <w:p>
+            <w:pPr>
+              <w:pStyle w:val="Normal"/>
+              <w:rPr/>
+            </w:pPr>
+            <w:r>
+              <w:rPr>
+                <w:sz w:val="40"/>
+                <w:szCs w:val="40"/>
+              </w:rPr>
+              <w:t>B</w:t>
+            </w:r>
+          </w:p>
+        </w:tc>
+        <w:tc>
+          <w:tcPr>
+            <w:tcW w:w="1870" w:type="dxa"/>
+            <w:tcBorders/>
+            <w:shd w:fill="auto" w:val="clear"/>
+            <w:tcMar>
+              <w:left w:w="108" w:type="dxa"/>
+            </w:tcMar>
+          </w:tcPr>
+          <w:p>
+            <w:pPr>
+              <w:pStyle w:val="Normal"/>
+              <w:rPr/>
+            </w:pPr>
+            <w:r>
+              <w:rPr>
+                <w:sz w:val="40"/>
+                <w:szCs w:val="40"/>
+              </w:rPr>
+              <w:t>L</w:t>
+            </w:r>
+          </w:p>
+        </w:tc>
+        <w:tc>
+          <w:tcPr>
+            <w:tcW w:w="1870" w:type="dxa"/>
+            <w:tcBorders/>
+            <w:shd w:fill="auto" w:val="clear"/>
+            <w:tcMar>
+              <w:left w:w="108" w:type="dxa"/>
+            </w:tcMar>
+          </w:tcPr>
+          <w:p>
+            <w:pPr>
+              <w:pStyle w:val="Normal"/>
+              <w:rPr/>
+            </w:pPr>
+            <w:r>
+              <w:rPr>
+                <w:sz w:val="40"/>
+                <w:szCs w:val="40"/>
+              </w:rPr>
+              <w:t>Z</w:t>
+            </w:r>
+          </w:p>
+        </w:tc>
+        <w:tc>
+          <w:tcPr>
+            <w:tcW w:w="1870" w:type="dxa"/>
+            <w:tcBorders/>
+            <w:shd w:fill="auto" w:val="clear"/>
+            <w:tcMar>
+              <w:left w:w="108" w:type="dxa"/>
+            </w:tcMar>
+          </w:tcPr>
+          <w:p>
+            <w:pPr>
+              <w:pStyle w:val="Normal"/>
+              <w:rPr/>
+            </w:pPr>
+            <w:r>
+              <w:rPr>
+                <w:sz w:val="40"/>
+                <w:szCs w:val="40"/>
+              </w:rPr>
+              <w:t>M</w:t>
+            </w:r>
+          </w:p>
+        </w:tc>
+        <w:tc>
+          <w:tcPr>
+            <w:tcW w:w="1870" w:type="dxa"/>
+            <w:tcBorders/>
+            <w:shd w:fill="auto" w:val="clear"/>
+            <w:tcMar>
+              <w:left w:w="108" w:type="dxa"/>
+            </w:tcMar>
+          </w:tcPr>
+          <w:p>
+            <w:pPr>
+              <w:pStyle w:val="Normal"/>
+              <w:rPr/>
+            </w:pPr>
+            <w:r>
+              <w:rPr>
+                <w:sz w:val="40"/>
+                <w:szCs w:val="40"/>
+              </w:rPr>
+              <w:t>G</w:t>
             </w:r>
           </w:p>
         </w:tc>
       </w:tr>
       <w:tr>
-        <w:tc>
-          <w:tcPr>
-            <w:tcW w:w="1870" w:type="dxa"/>
-          </w:tcPr>
-          <w:p>
-            <w:pPr>
-              <w:rPr>
-                <w:sz w:val="40"/>
-                <w:szCs w:val="40"/>
-              </w:rPr>
-            </w:pPr>
-            <w:r>
-              <w:rPr>
-                <w:sz w:val="40"/>
-                <w:szCs w:val="40"/>
-              </w:rPr>
-              <w:t>B</w:t>
-            </w:r>
-          </w:p>
-        </w:tc>
-        <w:tc>
-          <w:tcPr>
-            <w:tcW w:w="1870" w:type="dxa"/>
-          </w:tcPr>
-          <w:p>
-            <w:pPr>
-              <w:rPr>
-                <w:sz w:val="40"/>
-                <w:szCs w:val="40"/>
-              </w:rPr>
-            </w:pPr>
-            <w:r>
-              <w:rPr>
-                <w:sz w:val="40"/>
-                <w:szCs w:val="40"/>
-              </w:rPr>
-              <w:t>L</w:t>
-            </w:r>
-          </w:p>
-        </w:tc>
-        <w:tc>
-          <w:tcPr>
-            <w:tcW w:w="1870" w:type="dxa"/>
-          </w:tcPr>
-          <w:p>
-            <w:pPr>
-              <w:rPr>
-                <w:sz w:val="40"/>
-                <w:szCs w:val="40"/>
-              </w:rPr>
-            </w:pPr>
-            <w:r>
-              <w:rPr>
-                <w:sz w:val="40"/>
-                <w:szCs w:val="40"/>
-              </w:rPr>
-              <w:t>Z</w:t>
-            </w:r>
-          </w:p>
-        </w:tc>
-        <w:tc>
-          <w:tcPr>
-            <w:tcW w:w="1870" w:type="dxa"/>
-          </w:tcPr>
-          <w:p>
-            <w:pPr>
-              <w:rPr>
-                <w:sz w:val="40"/>
-                <w:szCs w:val="40"/>
-              </w:rPr>
-            </w:pPr>
-            <w:r>
-              <w:rPr>
-                <w:sz w:val="40"/>
-                <w:szCs w:val="40"/>
-              </w:rPr>
-              <w:t>M</w:t>
-            </w:r>
-          </w:p>
-        </w:tc>
-        <w:tc>
-          <w:tcPr>
-            <w:tcW w:w="1870" w:type="dxa"/>
-          </w:tcPr>
-          <w:p>
-            <w:pPr>
-              <w:rPr>
-                <w:sz w:val="40"/>
-                <w:szCs w:val="40"/>
-              </w:rPr>
-            </w:pPr>
-            <w:r>
-              <w:rPr>
-                <w:sz w:val="40"/>
-                <w:szCs w:val="40"/>
-              </w:rPr>
-              <w:t>G</w:t>
+        <w:trPr/>
+        <w:tc>
+          <w:tcPr>
+            <w:tcW w:w="1869" w:type="dxa"/>
+            <w:tcBorders/>
+            <w:shd w:fill="auto" w:val="clear"/>
+            <w:tcMar>
+              <w:left w:w="108" w:type="dxa"/>
+            </w:tcMar>
+          </w:tcPr>
+          <w:p>
+            <w:pPr>
+              <w:pStyle w:val="Normal"/>
+              <w:rPr/>
+            </w:pPr>
+            <w:r>
+              <w:rPr>
+                <w:sz w:val="40"/>
+                <w:szCs w:val="40"/>
+              </w:rPr>
+              <w:t>5</w:t>
+            </w:r>
+          </w:p>
+        </w:tc>
+        <w:tc>
+          <w:tcPr>
+            <w:tcW w:w="1870" w:type="dxa"/>
+            <w:tcBorders/>
+            <w:shd w:fill="auto" w:val="clear"/>
+            <w:tcMar>
+              <w:left w:w="108" w:type="dxa"/>
+            </w:tcMar>
+          </w:tcPr>
+          <w:p>
+            <w:pPr>
+              <w:pStyle w:val="Normal"/>
+              <w:rPr/>
+            </w:pPr>
+            <w:r>
+              <w:rPr>
+                <w:sz w:val="40"/>
+                <w:szCs w:val="40"/>
+              </w:rPr>
+              <w:t>1</w:t>
+            </w:r>
+          </w:p>
+        </w:tc>
+        <w:tc>
+          <w:tcPr>
+            <w:tcW w:w="1870" w:type="dxa"/>
+            <w:tcBorders/>
+            <w:shd w:fill="auto" w:val="clear"/>
+            <w:tcMar>
+              <w:left w:w="108" w:type="dxa"/>
+            </w:tcMar>
+          </w:tcPr>
+          <w:p>
+            <w:pPr>
+              <w:pStyle w:val="Normal"/>
+              <w:rPr/>
+            </w:pPr>
+            <w:r>
+              <w:rPr>
+                <w:sz w:val="40"/>
+                <w:szCs w:val="40"/>
+              </w:rPr>
+              <w:t>2</w:t>
+            </w:r>
+          </w:p>
+        </w:tc>
+        <w:tc>
+          <w:tcPr>
+            <w:tcW w:w="1870" w:type="dxa"/>
+            <w:tcBorders/>
+            <w:shd w:fill="auto" w:val="clear"/>
+            <w:tcMar>
+              <w:left w:w="108" w:type="dxa"/>
+            </w:tcMar>
+          </w:tcPr>
+          <w:p>
+            <w:pPr>
+              <w:pStyle w:val="Normal"/>
+              <w:rPr/>
+            </w:pPr>
+            <w:r>
+              <w:rPr>
+                <w:sz w:val="40"/>
+                <w:szCs w:val="40"/>
+              </w:rPr>
+              <w:t>7</w:t>
+            </w:r>
+          </w:p>
+        </w:tc>
+        <w:tc>
+          <w:tcPr>
+            <w:tcW w:w="1870" w:type="dxa"/>
+            <w:tcBorders/>
+            <w:shd w:fill="auto" w:val="clear"/>
+            <w:tcMar>
+              <w:left w:w="108" w:type="dxa"/>
+            </w:tcMar>
+          </w:tcPr>
+          <w:p>
+            <w:pPr>
+              <w:pStyle w:val="Normal"/>
+              <w:rPr/>
+            </w:pPr>
+            <w:r>
+              <w:rPr>
+                <w:sz w:val="40"/>
+                <w:szCs w:val="40"/>
+              </w:rPr>
+              <w:t>0</w:t>
             </w:r>
           </w:p>
         </w:tc>
@@ -999,14 +1204,22 @@
     </w:tbl>
     <w:p>
       <w:pPr>
-        <w:rPr>
-          <w:sz w:val="40"/>
-          <w:szCs w:val="40"/>
-        </w:rPr>
-      </w:pPr>
-    </w:p>
-    <w:p>
-      <w:pPr>
+        <w:pStyle w:val="Normal"/>
+        <w:rPr>
+          <w:sz w:val="40"/>
+          <w:szCs w:val="40"/>
+        </w:rPr>
+      </w:pPr>
+      <w:r>
+        <w:rPr>
+          <w:sz w:val="40"/>
+          <w:szCs w:val="40"/>
+        </w:rPr>
+      </w:r>
+    </w:p>
+    <w:p>
+      <w:pPr>
+        <w:pStyle w:val="Normal"/>
         <w:jc w:val="center"/>
         <w:rPr>
           <w:sz w:val="100"/>
@@ -1032,14 +1245,22 @@
     </w:p>
     <w:p>
       <w:pPr>
-        <w:rPr>
-          <w:sz w:val="40"/>
-          <w:szCs w:val="40"/>
-        </w:rPr>
-      </w:pPr>
-    </w:p>
-    <w:p>
-      <w:pPr>
+        <w:pStyle w:val="Normal"/>
+        <w:rPr>
+          <w:sz w:val="40"/>
+          <w:szCs w:val="40"/>
+        </w:rPr>
+      </w:pPr>
+      <w:r>
+        <w:rPr>
+          <w:sz w:val="40"/>
+          <w:szCs w:val="40"/>
+        </w:rPr>
+      </w:r>
+    </w:p>
+    <w:p>
+      <w:pPr>
+        <w:pStyle w:val="Normal"/>
         <w:jc w:val="center"/>
         <w:rPr>
           <w:sz w:val="40"/>
@@ -1047,16 +1268,12 @@
         </w:rPr>
       </w:pPr>
       <w:r>
-        <w:rPr>
-          <w:noProof/>
-          <w:sz w:val="40"/>
-          <w:szCs w:val="40"/>
-        </w:rPr>
+        <w:rPr/>
         <w:drawing>
-          <wp:inline distT="0" distB="0" distL="0" distR="0" wp14:anchorId="59AE88E7" wp14:editId="17C6DFE9">
-            <wp:extent cx="5326346" cy="5326346"/>
-            <wp:effectExtent l="0" t="0" r="8255" b="8255"/>
-            <wp:docPr id="5" name="Picture 5"/>
+          <wp:inline distT="0" distB="8255" distL="0" distR="8255">
+            <wp:extent cx="5326380" cy="5326380"/>
+            <wp:effectExtent l="0" t="0" r="0" b="0"/>
+            <wp:docPr id="4" name="Picture 5" descr=""/>
             <wp:cNvGraphicFramePr>
               <a:graphicFrameLocks xmlns:a="http://schemas.openxmlformats.org/drawingml/2006/main" noChangeAspect="1"/>
             </wp:cNvGraphicFramePr>
@@ -1064,19 +1281,13 @@
               <a:graphicData uri="http://schemas.openxmlformats.org/drawingml/2006/picture">
                 <pic:pic xmlns:pic="http://schemas.openxmlformats.org/drawingml/2006/picture">
                   <pic:nvPicPr>
-                    <pic:cNvPr id="0" name="Picture 1" descr="/Users/zach/Documents/git/ignite-cs/lessons/RiddleScanner/img/1.png"/>
+                    <pic:cNvPr id="4" name="Picture 5" descr=""/>
                     <pic:cNvPicPr>
                       <a:picLocks noChangeAspect="1" noChangeArrowheads="1"/>
                     </pic:cNvPicPr>
                   </pic:nvPicPr>
                   <pic:blipFill>
-                    <a:blip r:embed="rId8">
-                      <a:extLst>
-                        <a:ext uri="{28A0092B-C50C-407E-A947-70E740481C1C}">
-                          <a14:useLocalDpi xmlns:a14="http://schemas.microsoft.com/office/drawing/2010/main" val="0"/>
-                        </a:ext>
-                      </a:extLst>
-                    </a:blip>
+                    <a:blip r:embed="rId5"/>
                     <a:stretch>
                       <a:fillRect/>
                     </a:stretch>
@@ -1084,15 +1295,11 @@
                   <pic:spPr bwMode="auto">
                     <a:xfrm>
                       <a:off x="0" y="0"/>
-                      <a:ext cx="5326346" cy="5326346"/>
+                      <a:ext cx="5326380" cy="5326380"/>
                     </a:xfrm>
                     <a:prstGeom prst="rect">
                       <a:avLst/>
                     </a:prstGeom>
-                    <a:noFill/>
-                    <a:ln>
-                      <a:noFill/>
-                    </a:ln>
                   </pic:spPr>
                 </pic:pic>
               </a:graphicData>
@@ -1103,40 +1310,69 @@
     </w:p>
     <w:p>
       <w:pPr>
-        <w:rPr>
-          <w:sz w:val="40"/>
-          <w:szCs w:val="40"/>
-        </w:rPr>
-      </w:pPr>
-    </w:p>
-    <w:p>
-      <w:pPr>
-        <w:rPr>
-          <w:sz w:val="40"/>
-          <w:szCs w:val="40"/>
-        </w:rPr>
-      </w:pPr>
+        <w:pStyle w:val="Normal"/>
+        <w:rPr>
+          <w:sz w:val="40"/>
+          <w:szCs w:val="40"/>
+        </w:rPr>
+      </w:pPr>
+      <w:r>
+        <w:rPr>
+          <w:sz w:val="40"/>
+          <w:szCs w:val="40"/>
+        </w:rPr>
+      </w:r>
+    </w:p>
+    <w:p>
+      <w:pPr>
+        <w:pStyle w:val="Normal"/>
+        <w:rPr>
+          <w:sz w:val="40"/>
+          <w:szCs w:val="40"/>
+        </w:rPr>
+      </w:pPr>
+      <w:r>
+        <w:rPr>
+          <w:sz w:val="40"/>
+          <w:szCs w:val="40"/>
+        </w:rPr>
+      </w:r>
     </w:p>
     <w:tbl>
       <w:tblPr>
         <w:tblStyle w:val="TableGrid"/>
-        <w:tblW w:w="0" w:type="auto"/>
-        <w:tblLook w:val="04A0" w:firstRow="1" w:lastRow="0" w:firstColumn="1" w:lastColumn="0" w:noHBand="0" w:noVBand="1"/>
+        <w:tblW w:w="9349" w:type="dxa"/>
+        <w:jc w:val="left"/>
+        <w:tblInd w:w="0" w:type="dxa"/>
+        <w:tblCellMar>
+          <w:top w:w="0" w:type="dxa"/>
+          <w:left w:w="108" w:type="dxa"/>
+          <w:bottom w:w="0" w:type="dxa"/>
+          <w:right w:w="108" w:type="dxa"/>
+        </w:tblCellMar>
+        <w:tblLook w:val="04a0" w:noVBand="1" w:noHBand="0" w:lastColumn="0" w:firstColumn="1" w:lastRow="0" w:firstRow="1"/>
       </w:tblPr>
       <w:tblGrid>
-        <w:gridCol w:w="1870"/>
+        <w:gridCol w:w="1869"/>
         <w:gridCol w:w="1870"/>
         <w:gridCol w:w="1870"/>
         <w:gridCol w:w="1870"/>
         <w:gridCol w:w="1870"/>
       </w:tblGrid>
       <w:tr>
-        <w:tc>
-          <w:tcPr>
-            <w:tcW w:w="1870" w:type="dxa"/>
-          </w:tcPr>
-          <w:p>
-            <w:pPr>
+        <w:trPr/>
+        <w:tc>
+          <w:tcPr>
+            <w:tcW w:w="1869" w:type="dxa"/>
+            <w:tcBorders/>
+            <w:shd w:fill="auto" w:val="clear"/>
+            <w:tcMar>
+              <w:left w:w="108" w:type="dxa"/>
+            </w:tcMar>
+          </w:tcPr>
+          <w:p>
+            <w:pPr>
+              <w:pStyle w:val="Normal"/>
               <w:rPr>
                 <w:sz w:val="40"/>
                 <w:szCs w:val="40"/>
@@ -1154,9 +1390,15 @@
         <w:tc>
           <w:tcPr>
             <w:tcW w:w="1870" w:type="dxa"/>
-          </w:tcPr>
-          <w:p>
-            <w:pPr>
+            <w:tcBorders/>
+            <w:shd w:fill="auto" w:val="clear"/>
+            <w:tcMar>
+              <w:left w:w="108" w:type="dxa"/>
+            </w:tcMar>
+          </w:tcPr>
+          <w:p>
+            <w:pPr>
+              <w:pStyle w:val="Normal"/>
               <w:rPr>
                 <w:sz w:val="40"/>
                 <w:szCs w:val="40"/>
@@ -1174,9 +1416,15 @@
         <w:tc>
           <w:tcPr>
             <w:tcW w:w="1870" w:type="dxa"/>
-          </w:tcPr>
-          <w:p>
-            <w:pPr>
+            <w:tcBorders/>
+            <w:shd w:fill="auto" w:val="clear"/>
+            <w:tcMar>
+              <w:left w:w="108" w:type="dxa"/>
+            </w:tcMar>
+          </w:tcPr>
+          <w:p>
+            <w:pPr>
+              <w:pStyle w:val="Normal"/>
               <w:rPr>
                 <w:sz w:val="40"/>
                 <w:szCs w:val="40"/>
@@ -1194,9 +1442,15 @@
         <w:tc>
           <w:tcPr>
             <w:tcW w:w="1870" w:type="dxa"/>
-          </w:tcPr>
-          <w:p>
-            <w:pPr>
+            <w:tcBorders/>
+            <w:shd w:fill="auto" w:val="clear"/>
+            <w:tcMar>
+              <w:left w:w="108" w:type="dxa"/>
+            </w:tcMar>
+          </w:tcPr>
+          <w:p>
+            <w:pPr>
+              <w:pStyle w:val="Normal"/>
               <w:rPr>
                 <w:sz w:val="40"/>
                 <w:szCs w:val="40"/>
@@ -1214,9 +1468,15 @@
         <w:tc>
           <w:tcPr>
             <w:tcW w:w="1870" w:type="dxa"/>
-          </w:tcPr>
-          <w:p>
-            <w:pPr>
+            <w:tcBorders/>
+            <w:shd w:fill="auto" w:val="clear"/>
+            <w:tcMar>
+              <w:left w:w="108" w:type="dxa"/>
+            </w:tcMar>
+          </w:tcPr>
+          <w:p>
+            <w:pPr>
+              <w:pStyle w:val="Normal"/>
               <w:rPr>
                 <w:sz w:val="40"/>
                 <w:szCs w:val="40"/>
@@ -1233,12 +1493,19 @@
         </w:tc>
       </w:tr>
       <w:tr>
-        <w:tc>
-          <w:tcPr>
-            <w:tcW w:w="1870" w:type="dxa"/>
-          </w:tcPr>
-          <w:p>
-            <w:pPr>
+        <w:trPr/>
+        <w:tc>
+          <w:tcPr>
+            <w:tcW w:w="1869" w:type="dxa"/>
+            <w:tcBorders/>
+            <w:shd w:fill="auto" w:val="clear"/>
+            <w:tcMar>
+              <w:left w:w="108" w:type="dxa"/>
+            </w:tcMar>
+          </w:tcPr>
+          <w:p>
+            <w:pPr>
+              <w:pStyle w:val="Normal"/>
               <w:rPr>
                 <w:sz w:val="40"/>
                 <w:szCs w:val="40"/>
@@ -1256,9 +1523,15 @@
         <w:tc>
           <w:tcPr>
             <w:tcW w:w="1870" w:type="dxa"/>
-          </w:tcPr>
-          <w:p>
-            <w:pPr>
+            <w:tcBorders/>
+            <w:shd w:fill="auto" w:val="clear"/>
+            <w:tcMar>
+              <w:left w:w="108" w:type="dxa"/>
+            </w:tcMar>
+          </w:tcPr>
+          <w:p>
+            <w:pPr>
+              <w:pStyle w:val="Normal"/>
               <w:rPr>
                 <w:sz w:val="40"/>
                 <w:szCs w:val="40"/>
@@ -1276,9 +1549,15 @@
         <w:tc>
           <w:tcPr>
             <w:tcW w:w="1870" w:type="dxa"/>
-          </w:tcPr>
-          <w:p>
-            <w:pPr>
+            <w:tcBorders/>
+            <w:shd w:fill="auto" w:val="clear"/>
+            <w:tcMar>
+              <w:left w:w="108" w:type="dxa"/>
+            </w:tcMar>
+          </w:tcPr>
+          <w:p>
+            <w:pPr>
+              <w:pStyle w:val="Normal"/>
               <w:rPr>
                 <w:sz w:val="40"/>
                 <w:szCs w:val="40"/>
@@ -1296,9 +1575,15 @@
         <w:tc>
           <w:tcPr>
             <w:tcW w:w="1870" w:type="dxa"/>
-          </w:tcPr>
-          <w:p>
-            <w:pPr>
+            <w:tcBorders/>
+            <w:shd w:fill="auto" w:val="clear"/>
+            <w:tcMar>
+              <w:left w:w="108" w:type="dxa"/>
+            </w:tcMar>
+          </w:tcPr>
+          <w:p>
+            <w:pPr>
+              <w:pStyle w:val="Normal"/>
               <w:rPr>
                 <w:sz w:val="40"/>
                 <w:szCs w:val="40"/>
@@ -1316,9 +1601,15 @@
         <w:tc>
           <w:tcPr>
             <w:tcW w:w="1870" w:type="dxa"/>
-          </w:tcPr>
-          <w:p>
-            <w:pPr>
+            <w:tcBorders/>
+            <w:shd w:fill="auto" w:val="clear"/>
+            <w:tcMar>
+              <w:left w:w="108" w:type="dxa"/>
+            </w:tcMar>
+          </w:tcPr>
+          <w:p>
+            <w:pPr>
+              <w:pStyle w:val="Normal"/>
               <w:rPr>
                 <w:sz w:val="40"/>
                 <w:szCs w:val="40"/>
@@ -1337,14 +1628,22 @@
     </w:tbl>
     <w:p>
       <w:pPr>
-        <w:rPr>
-          <w:sz w:val="40"/>
-          <w:szCs w:val="40"/>
-        </w:rPr>
-      </w:pPr>
-    </w:p>
-    <w:p>
-      <w:pPr>
+        <w:pStyle w:val="Normal"/>
+        <w:rPr>
+          <w:sz w:val="40"/>
+          <w:szCs w:val="40"/>
+        </w:rPr>
+      </w:pPr>
+      <w:r>
+        <w:rPr>
+          <w:sz w:val="40"/>
+          <w:szCs w:val="40"/>
+        </w:rPr>
+      </w:r>
+    </w:p>
+    <w:p>
+      <w:pPr>
+        <w:pStyle w:val="Normal"/>
         <w:jc w:val="center"/>
         <w:rPr>
           <w:sz w:val="100"/>
@@ -1356,26 +1655,27 @@
           <w:sz w:val="100"/>
           <w:szCs w:val="100"/>
         </w:rPr>
-        <w:t>5</w:t>
-      </w:r>
-      <w:r>
-        <w:rPr>
-          <w:sz w:val="100"/>
-          <w:szCs w:val="100"/>
-        </w:rPr>
-        <w:t>.</w:t>
-      </w:r>
-    </w:p>
-    <w:p>
-      <w:pPr>
-        <w:rPr>
-          <w:sz w:val="40"/>
-          <w:szCs w:val="40"/>
-        </w:rPr>
-      </w:pPr>
-    </w:p>
-    <w:p>
-      <w:pPr>
+        <w:t>5.</w:t>
+      </w:r>
+    </w:p>
+    <w:p>
+      <w:pPr>
+        <w:pStyle w:val="Normal"/>
+        <w:rPr>
+          <w:sz w:val="40"/>
+          <w:szCs w:val="40"/>
+        </w:rPr>
+      </w:pPr>
+      <w:r>
+        <w:rPr>
+          <w:sz w:val="40"/>
+          <w:szCs w:val="40"/>
+        </w:rPr>
+      </w:r>
+    </w:p>
+    <w:p>
+      <w:pPr>
+        <w:pStyle w:val="Normal"/>
         <w:jc w:val="center"/>
         <w:rPr>
           <w:sz w:val="40"/>
@@ -1383,16 +1683,12 @@
         </w:rPr>
       </w:pPr>
       <w:r>
-        <w:rPr>
-          <w:noProof/>
-          <w:sz w:val="40"/>
-          <w:szCs w:val="40"/>
-        </w:rPr>
+        <w:rPr/>
         <w:drawing>
-          <wp:inline distT="0" distB="0" distL="0" distR="0" wp14:anchorId="4388A6E4" wp14:editId="6C7749F9">
-            <wp:extent cx="5326346" cy="5326346"/>
-            <wp:effectExtent l="0" t="0" r="8255" b="8255"/>
-            <wp:docPr id="6" name="Picture 6"/>
+          <wp:inline distT="0" distB="8255" distL="0" distR="8255">
+            <wp:extent cx="5326380" cy="5326380"/>
+            <wp:effectExtent l="0" t="0" r="0" b="0"/>
+            <wp:docPr id="5" name="Picture 6" descr=""/>
             <wp:cNvGraphicFramePr>
               <a:graphicFrameLocks xmlns:a="http://schemas.openxmlformats.org/drawingml/2006/main" noChangeAspect="1"/>
             </wp:cNvGraphicFramePr>
@@ -1400,19 +1696,13 @@
               <a:graphicData uri="http://schemas.openxmlformats.org/drawingml/2006/picture">
                 <pic:pic xmlns:pic="http://schemas.openxmlformats.org/drawingml/2006/picture">
                   <pic:nvPicPr>
-                    <pic:cNvPr id="0" name="Picture 1" descr="/Users/zach/Documents/git/ignite-cs/lessons/RiddleScanner/img/1.png"/>
+                    <pic:cNvPr id="5" name="Picture 6" descr=""/>
                     <pic:cNvPicPr>
                       <a:picLocks noChangeAspect="1" noChangeArrowheads="1"/>
                     </pic:cNvPicPr>
                   </pic:nvPicPr>
                   <pic:blipFill>
-                    <a:blip r:embed="rId9">
-                      <a:extLst>
-                        <a:ext uri="{28A0092B-C50C-407E-A947-70E740481C1C}">
-                          <a14:useLocalDpi xmlns:a14="http://schemas.microsoft.com/office/drawing/2010/main" val="0"/>
-                        </a:ext>
-                      </a:extLst>
-                    </a:blip>
+                    <a:blip r:embed="rId6"/>
                     <a:stretch>
                       <a:fillRect/>
                     </a:stretch>
@@ -1420,15 +1710,11 @@
                   <pic:spPr bwMode="auto">
                     <a:xfrm>
                       <a:off x="0" y="0"/>
-                      <a:ext cx="5326346" cy="5326346"/>
+                      <a:ext cx="5326380" cy="5326380"/>
                     </a:xfrm>
                     <a:prstGeom prst="rect">
                       <a:avLst/>
                     </a:prstGeom>
-                    <a:noFill/>
-                    <a:ln>
-                      <a:noFill/>
-                    </a:ln>
                   </pic:spPr>
                 </pic:pic>
               </a:graphicData>
@@ -1439,40 +1725,69 @@
     </w:p>
     <w:p>
       <w:pPr>
-        <w:rPr>
-          <w:sz w:val="40"/>
-          <w:szCs w:val="40"/>
-        </w:rPr>
-      </w:pPr>
-    </w:p>
-    <w:p>
-      <w:pPr>
-        <w:rPr>
-          <w:sz w:val="40"/>
-          <w:szCs w:val="40"/>
-        </w:rPr>
-      </w:pPr>
+        <w:pStyle w:val="Normal"/>
+        <w:rPr>
+          <w:sz w:val="40"/>
+          <w:szCs w:val="40"/>
+        </w:rPr>
+      </w:pPr>
+      <w:r>
+        <w:rPr>
+          <w:sz w:val="40"/>
+          <w:szCs w:val="40"/>
+        </w:rPr>
+      </w:r>
+    </w:p>
+    <w:p>
+      <w:pPr>
+        <w:pStyle w:val="Normal"/>
+        <w:rPr>
+          <w:sz w:val="40"/>
+          <w:szCs w:val="40"/>
+        </w:rPr>
+      </w:pPr>
+      <w:r>
+        <w:rPr>
+          <w:sz w:val="40"/>
+          <w:szCs w:val="40"/>
+        </w:rPr>
+      </w:r>
     </w:p>
     <w:tbl>
       <w:tblPr>
         <w:tblStyle w:val="TableGrid"/>
-        <w:tblW w:w="0" w:type="auto"/>
-        <w:tblLook w:val="04A0" w:firstRow="1" w:lastRow="0" w:firstColumn="1" w:lastColumn="0" w:noHBand="0" w:noVBand="1"/>
+        <w:tblW w:w="9349" w:type="dxa"/>
+        <w:jc w:val="left"/>
+        <w:tblInd w:w="0" w:type="dxa"/>
+        <w:tblCellMar>
+          <w:top w:w="0" w:type="dxa"/>
+          <w:left w:w="108" w:type="dxa"/>
+          <w:bottom w:w="0" w:type="dxa"/>
+          <w:right w:w="108" w:type="dxa"/>
+        </w:tblCellMar>
+        <w:tblLook w:val="04a0" w:noVBand="1" w:noHBand="0" w:lastColumn="0" w:firstColumn="1" w:lastRow="0" w:firstRow="1"/>
       </w:tblPr>
       <w:tblGrid>
-        <w:gridCol w:w="1870"/>
+        <w:gridCol w:w="1869"/>
         <w:gridCol w:w="1870"/>
         <w:gridCol w:w="1870"/>
         <w:gridCol w:w="1870"/>
         <w:gridCol w:w="1870"/>
       </w:tblGrid>
       <w:tr>
-        <w:tc>
-          <w:tcPr>
-            <w:tcW w:w="1870" w:type="dxa"/>
-          </w:tcPr>
-          <w:p>
-            <w:pPr>
+        <w:trPr/>
+        <w:tc>
+          <w:tcPr>
+            <w:tcW w:w="1869" w:type="dxa"/>
+            <w:tcBorders/>
+            <w:shd w:fill="auto" w:val="clear"/>
+            <w:tcMar>
+              <w:left w:w="108" w:type="dxa"/>
+            </w:tcMar>
+          </w:tcPr>
+          <w:p>
+            <w:pPr>
+              <w:pStyle w:val="Normal"/>
               <w:rPr>
                 <w:sz w:val="40"/>
                 <w:szCs w:val="40"/>
@@ -1490,9 +1805,15 @@
         <w:tc>
           <w:tcPr>
             <w:tcW w:w="1870" w:type="dxa"/>
-          </w:tcPr>
-          <w:p>
-            <w:pPr>
+            <w:tcBorders/>
+            <w:shd w:fill="auto" w:val="clear"/>
+            <w:tcMar>
+              <w:left w:w="108" w:type="dxa"/>
+            </w:tcMar>
+          </w:tcPr>
+          <w:p>
+            <w:pPr>
+              <w:pStyle w:val="Normal"/>
               <w:rPr>
                 <w:sz w:val="40"/>
                 <w:szCs w:val="40"/>
@@ -1510,9 +1831,15 @@
         <w:tc>
           <w:tcPr>
             <w:tcW w:w="1870" w:type="dxa"/>
-          </w:tcPr>
-          <w:p>
-            <w:pPr>
+            <w:tcBorders/>
+            <w:shd w:fill="auto" w:val="clear"/>
+            <w:tcMar>
+              <w:left w:w="108" w:type="dxa"/>
+            </w:tcMar>
+          </w:tcPr>
+          <w:p>
+            <w:pPr>
+              <w:pStyle w:val="Normal"/>
               <w:rPr>
                 <w:sz w:val="40"/>
                 <w:szCs w:val="40"/>
@@ -1530,9 +1857,15 @@
         <w:tc>
           <w:tcPr>
             <w:tcW w:w="1870" w:type="dxa"/>
-          </w:tcPr>
-          <w:p>
-            <w:pPr>
+            <w:tcBorders/>
+            <w:shd w:fill="auto" w:val="clear"/>
+            <w:tcMar>
+              <w:left w:w="108" w:type="dxa"/>
+            </w:tcMar>
+          </w:tcPr>
+          <w:p>
+            <w:pPr>
+              <w:pStyle w:val="Normal"/>
               <w:rPr>
                 <w:sz w:val="40"/>
                 <w:szCs w:val="40"/>
@@ -1550,9 +1883,15 @@
         <w:tc>
           <w:tcPr>
             <w:tcW w:w="1870" w:type="dxa"/>
-          </w:tcPr>
-          <w:p>
-            <w:pPr>
+            <w:tcBorders/>
+            <w:shd w:fill="auto" w:val="clear"/>
+            <w:tcMar>
+              <w:left w:w="108" w:type="dxa"/>
+            </w:tcMar>
+          </w:tcPr>
+          <w:p>
+            <w:pPr>
+              <w:pStyle w:val="Normal"/>
               <w:rPr>
                 <w:sz w:val="40"/>
                 <w:szCs w:val="40"/>
@@ -1569,12 +1908,19 @@
         </w:tc>
       </w:tr>
       <w:tr>
-        <w:tc>
-          <w:tcPr>
-            <w:tcW w:w="1870" w:type="dxa"/>
-          </w:tcPr>
-          <w:p>
-            <w:pPr>
+        <w:trPr/>
+        <w:tc>
+          <w:tcPr>
+            <w:tcW w:w="1869" w:type="dxa"/>
+            <w:tcBorders/>
+            <w:shd w:fill="auto" w:val="clear"/>
+            <w:tcMar>
+              <w:left w:w="108" w:type="dxa"/>
+            </w:tcMar>
+          </w:tcPr>
+          <w:p>
+            <w:pPr>
+              <w:pStyle w:val="Normal"/>
               <w:rPr>
                 <w:sz w:val="40"/>
                 <w:szCs w:val="40"/>
@@ -1592,9 +1938,15 @@
         <w:tc>
           <w:tcPr>
             <w:tcW w:w="1870" w:type="dxa"/>
-          </w:tcPr>
-          <w:p>
-            <w:pPr>
+            <w:tcBorders/>
+            <w:shd w:fill="auto" w:val="clear"/>
+            <w:tcMar>
+              <w:left w:w="108" w:type="dxa"/>
+            </w:tcMar>
+          </w:tcPr>
+          <w:p>
+            <w:pPr>
+              <w:pStyle w:val="Normal"/>
               <w:rPr>
                 <w:sz w:val="40"/>
                 <w:szCs w:val="40"/>
@@ -1612,9 +1964,15 @@
         <w:tc>
           <w:tcPr>
             <w:tcW w:w="1870" w:type="dxa"/>
-          </w:tcPr>
-          <w:p>
-            <w:pPr>
+            <w:tcBorders/>
+            <w:shd w:fill="auto" w:val="clear"/>
+            <w:tcMar>
+              <w:left w:w="108" w:type="dxa"/>
+            </w:tcMar>
+          </w:tcPr>
+          <w:p>
+            <w:pPr>
+              <w:pStyle w:val="Normal"/>
               <w:rPr>
                 <w:sz w:val="40"/>
                 <w:szCs w:val="40"/>
@@ -1632,9 +1990,15 @@
         <w:tc>
           <w:tcPr>
             <w:tcW w:w="1870" w:type="dxa"/>
-          </w:tcPr>
-          <w:p>
-            <w:pPr>
+            <w:tcBorders/>
+            <w:shd w:fill="auto" w:val="clear"/>
+            <w:tcMar>
+              <w:left w:w="108" w:type="dxa"/>
+            </w:tcMar>
+          </w:tcPr>
+          <w:p>
+            <w:pPr>
+              <w:pStyle w:val="Normal"/>
               <w:rPr>
                 <w:sz w:val="40"/>
                 <w:szCs w:val="40"/>
@@ -1652,9 +2016,15 @@
         <w:tc>
           <w:tcPr>
             <w:tcW w:w="1870" w:type="dxa"/>
-          </w:tcPr>
-          <w:p>
-            <w:pPr>
+            <w:tcBorders/>
+            <w:shd w:fill="auto" w:val="clear"/>
+            <w:tcMar>
+              <w:left w:w="108" w:type="dxa"/>
+            </w:tcMar>
+          </w:tcPr>
+          <w:p>
+            <w:pPr>
+              <w:pStyle w:val="Normal"/>
               <w:rPr>
                 <w:sz w:val="40"/>
                 <w:szCs w:val="40"/>
@@ -1673,14 +2043,22 @@
     </w:tbl>
     <w:p>
       <w:pPr>
-        <w:rPr>
-          <w:sz w:val="40"/>
-          <w:szCs w:val="40"/>
-        </w:rPr>
-      </w:pPr>
-    </w:p>
-    <w:p>
-      <w:pPr>
+        <w:pStyle w:val="Normal"/>
+        <w:rPr>
+          <w:sz w:val="40"/>
+          <w:szCs w:val="40"/>
+        </w:rPr>
+      </w:pPr>
+      <w:r>
+        <w:rPr>
+          <w:sz w:val="40"/>
+          <w:szCs w:val="40"/>
+        </w:rPr>
+      </w:r>
+    </w:p>
+    <w:p>
+      <w:pPr>
+        <w:pStyle w:val="Normal"/>
         <w:jc w:val="center"/>
         <w:rPr>
           <w:sz w:val="100"/>
@@ -1692,26 +2070,27 @@
           <w:sz w:val="100"/>
           <w:szCs w:val="100"/>
         </w:rPr>
-        <w:t>6</w:t>
-      </w:r>
-      <w:r>
-        <w:rPr>
-          <w:sz w:val="100"/>
-          <w:szCs w:val="100"/>
-        </w:rPr>
-        <w:t>.</w:t>
-      </w:r>
-    </w:p>
-    <w:p>
-      <w:pPr>
-        <w:rPr>
-          <w:sz w:val="40"/>
-          <w:szCs w:val="40"/>
-        </w:rPr>
-      </w:pPr>
-    </w:p>
-    <w:p>
-      <w:pPr>
+        <w:t>6.</w:t>
+      </w:r>
+    </w:p>
+    <w:p>
+      <w:pPr>
+        <w:pStyle w:val="Normal"/>
+        <w:rPr>
+          <w:sz w:val="40"/>
+          <w:szCs w:val="40"/>
+        </w:rPr>
+      </w:pPr>
+      <w:r>
+        <w:rPr>
+          <w:sz w:val="40"/>
+          <w:szCs w:val="40"/>
+        </w:rPr>
+      </w:r>
+    </w:p>
+    <w:p>
+      <w:pPr>
+        <w:pStyle w:val="Normal"/>
         <w:jc w:val="center"/>
         <w:rPr>
           <w:sz w:val="40"/>
@@ -1719,16 +2098,12 @@
         </w:rPr>
       </w:pPr>
       <w:r>
-        <w:rPr>
-          <w:noProof/>
-          <w:sz w:val="40"/>
-          <w:szCs w:val="40"/>
-        </w:rPr>
+        <w:rPr/>
         <w:drawing>
-          <wp:inline distT="0" distB="0" distL="0" distR="0" wp14:anchorId="375DCACC" wp14:editId="2439B8F8">
-            <wp:extent cx="5326346" cy="5326346"/>
-            <wp:effectExtent l="0" t="0" r="8255" b="8255"/>
-            <wp:docPr id="7" name="Picture 7"/>
+          <wp:inline distT="0" distB="8255" distL="0" distR="8255">
+            <wp:extent cx="5326380" cy="5326380"/>
+            <wp:effectExtent l="0" t="0" r="0" b="0"/>
+            <wp:docPr id="6" name="Picture 7" descr=""/>
             <wp:cNvGraphicFramePr>
               <a:graphicFrameLocks xmlns:a="http://schemas.openxmlformats.org/drawingml/2006/main" noChangeAspect="1"/>
             </wp:cNvGraphicFramePr>
@@ -1736,19 +2111,13 @@
               <a:graphicData uri="http://schemas.openxmlformats.org/drawingml/2006/picture">
                 <pic:pic xmlns:pic="http://schemas.openxmlformats.org/drawingml/2006/picture">
                   <pic:nvPicPr>
-                    <pic:cNvPr id="0" name="Picture 1" descr="/Users/zach/Documents/git/ignite-cs/lessons/RiddleScanner/img/1.png"/>
+                    <pic:cNvPr id="6" name="Picture 7" descr=""/>
                     <pic:cNvPicPr>
                       <a:picLocks noChangeAspect="1" noChangeArrowheads="1"/>
                     </pic:cNvPicPr>
                   </pic:nvPicPr>
                   <pic:blipFill>
-                    <a:blip r:embed="rId10">
-                      <a:extLst>
-                        <a:ext uri="{28A0092B-C50C-407E-A947-70E740481C1C}">
-                          <a14:useLocalDpi xmlns:a14="http://schemas.microsoft.com/office/drawing/2010/main" val="0"/>
-                        </a:ext>
-                      </a:extLst>
-                    </a:blip>
+                    <a:blip r:embed="rId7"/>
                     <a:stretch>
                       <a:fillRect/>
                     </a:stretch>
@@ -1756,15 +2125,11 @@
                   <pic:spPr bwMode="auto">
                     <a:xfrm>
                       <a:off x="0" y="0"/>
-                      <a:ext cx="5326346" cy="5326346"/>
+                      <a:ext cx="5326380" cy="5326380"/>
                     </a:xfrm>
                     <a:prstGeom prst="rect">
                       <a:avLst/>
                     </a:prstGeom>
-                    <a:noFill/>
-                    <a:ln>
-                      <a:noFill/>
-                    </a:ln>
                   </pic:spPr>
                 </pic:pic>
               </a:graphicData>
@@ -1775,40 +2140,69 @@
     </w:p>
     <w:p>
       <w:pPr>
-        <w:rPr>
-          <w:sz w:val="40"/>
-          <w:szCs w:val="40"/>
-        </w:rPr>
-      </w:pPr>
-    </w:p>
-    <w:p>
-      <w:pPr>
-        <w:rPr>
-          <w:sz w:val="40"/>
-          <w:szCs w:val="40"/>
-        </w:rPr>
-      </w:pPr>
+        <w:pStyle w:val="Normal"/>
+        <w:rPr>
+          <w:sz w:val="40"/>
+          <w:szCs w:val="40"/>
+        </w:rPr>
+      </w:pPr>
+      <w:r>
+        <w:rPr>
+          <w:sz w:val="40"/>
+          <w:szCs w:val="40"/>
+        </w:rPr>
+      </w:r>
+    </w:p>
+    <w:p>
+      <w:pPr>
+        <w:pStyle w:val="Normal"/>
+        <w:rPr>
+          <w:sz w:val="40"/>
+          <w:szCs w:val="40"/>
+        </w:rPr>
+      </w:pPr>
+      <w:r>
+        <w:rPr>
+          <w:sz w:val="40"/>
+          <w:szCs w:val="40"/>
+        </w:rPr>
+      </w:r>
     </w:p>
     <w:tbl>
       <w:tblPr>
         <w:tblStyle w:val="TableGrid"/>
-        <w:tblW w:w="0" w:type="auto"/>
-        <w:tblLook w:val="04A0" w:firstRow="1" w:lastRow="0" w:firstColumn="1" w:lastColumn="0" w:noHBand="0" w:noVBand="1"/>
+        <w:tblW w:w="9349" w:type="dxa"/>
+        <w:jc w:val="left"/>
+        <w:tblInd w:w="0" w:type="dxa"/>
+        <w:tblCellMar>
+          <w:top w:w="0" w:type="dxa"/>
+          <w:left w:w="108" w:type="dxa"/>
+          <w:bottom w:w="0" w:type="dxa"/>
+          <w:right w:w="108" w:type="dxa"/>
+        </w:tblCellMar>
+        <w:tblLook w:val="04a0" w:noVBand="1" w:noHBand="0" w:lastColumn="0" w:firstColumn="1" w:lastRow="0" w:firstRow="1"/>
       </w:tblPr>
       <w:tblGrid>
-        <w:gridCol w:w="1870"/>
+        <w:gridCol w:w="1869"/>
         <w:gridCol w:w="1870"/>
         <w:gridCol w:w="1870"/>
         <w:gridCol w:w="1870"/>
         <w:gridCol w:w="1870"/>
       </w:tblGrid>
       <w:tr>
-        <w:tc>
-          <w:tcPr>
-            <w:tcW w:w="1870" w:type="dxa"/>
-          </w:tcPr>
-          <w:p>
-            <w:pPr>
+        <w:trPr/>
+        <w:tc>
+          <w:tcPr>
+            <w:tcW w:w="1869" w:type="dxa"/>
+            <w:tcBorders/>
+            <w:shd w:fill="auto" w:val="clear"/>
+            <w:tcMar>
+              <w:left w:w="108" w:type="dxa"/>
+            </w:tcMar>
+          </w:tcPr>
+          <w:p>
+            <w:pPr>
+              <w:pStyle w:val="Normal"/>
               <w:rPr>
                 <w:sz w:val="40"/>
                 <w:szCs w:val="40"/>
@@ -1826,9 +2220,15 @@
         <w:tc>
           <w:tcPr>
             <w:tcW w:w="1870" w:type="dxa"/>
-          </w:tcPr>
-          <w:p>
-            <w:pPr>
+            <w:tcBorders/>
+            <w:shd w:fill="auto" w:val="clear"/>
+            <w:tcMar>
+              <w:left w:w="108" w:type="dxa"/>
+            </w:tcMar>
+          </w:tcPr>
+          <w:p>
+            <w:pPr>
+              <w:pStyle w:val="Normal"/>
               <w:rPr>
                 <w:sz w:val="40"/>
                 <w:szCs w:val="40"/>
@@ -1846,9 +2246,15 @@
         <w:tc>
           <w:tcPr>
             <w:tcW w:w="1870" w:type="dxa"/>
-          </w:tcPr>
-          <w:p>
-            <w:pPr>
+            <w:tcBorders/>
+            <w:shd w:fill="auto" w:val="clear"/>
+            <w:tcMar>
+              <w:left w:w="108" w:type="dxa"/>
+            </w:tcMar>
+          </w:tcPr>
+          <w:p>
+            <w:pPr>
+              <w:pStyle w:val="Normal"/>
               <w:rPr>
                 <w:sz w:val="40"/>
                 <w:szCs w:val="40"/>
@@ -1866,9 +2272,15 @@
         <w:tc>
           <w:tcPr>
             <w:tcW w:w="1870" w:type="dxa"/>
-          </w:tcPr>
-          <w:p>
-            <w:pPr>
+            <w:tcBorders/>
+            <w:shd w:fill="auto" w:val="clear"/>
+            <w:tcMar>
+              <w:left w:w="108" w:type="dxa"/>
+            </w:tcMar>
+          </w:tcPr>
+          <w:p>
+            <w:pPr>
+              <w:pStyle w:val="Normal"/>
               <w:rPr>
                 <w:sz w:val="40"/>
                 <w:szCs w:val="40"/>
@@ -1886,9 +2298,15 @@
         <w:tc>
           <w:tcPr>
             <w:tcW w:w="1870" w:type="dxa"/>
-          </w:tcPr>
-          <w:p>
-            <w:pPr>
+            <w:tcBorders/>
+            <w:shd w:fill="auto" w:val="clear"/>
+            <w:tcMar>
+              <w:left w:w="108" w:type="dxa"/>
+            </w:tcMar>
+          </w:tcPr>
+          <w:p>
+            <w:pPr>
+              <w:pStyle w:val="Normal"/>
               <w:rPr>
                 <w:sz w:val="40"/>
                 <w:szCs w:val="40"/>
@@ -1905,12 +2323,19 @@
         </w:tc>
       </w:tr>
       <w:tr>
-        <w:tc>
-          <w:tcPr>
-            <w:tcW w:w="1870" w:type="dxa"/>
-          </w:tcPr>
-          <w:p>
-            <w:pPr>
+        <w:trPr/>
+        <w:tc>
+          <w:tcPr>
+            <w:tcW w:w="1869" w:type="dxa"/>
+            <w:tcBorders/>
+            <w:shd w:fill="auto" w:val="clear"/>
+            <w:tcMar>
+              <w:left w:w="108" w:type="dxa"/>
+            </w:tcMar>
+          </w:tcPr>
+          <w:p>
+            <w:pPr>
+              <w:pStyle w:val="Normal"/>
               <w:rPr>
                 <w:sz w:val="40"/>
                 <w:szCs w:val="40"/>
@@ -1928,9 +2353,15 @@
         <w:tc>
           <w:tcPr>
             <w:tcW w:w="1870" w:type="dxa"/>
-          </w:tcPr>
-          <w:p>
-            <w:pPr>
+            <w:tcBorders/>
+            <w:shd w:fill="auto" w:val="clear"/>
+            <w:tcMar>
+              <w:left w:w="108" w:type="dxa"/>
+            </w:tcMar>
+          </w:tcPr>
+          <w:p>
+            <w:pPr>
+              <w:pStyle w:val="Normal"/>
               <w:rPr>
                 <w:sz w:val="40"/>
                 <w:szCs w:val="40"/>
@@ -1948,9 +2379,15 @@
         <w:tc>
           <w:tcPr>
             <w:tcW w:w="1870" w:type="dxa"/>
-          </w:tcPr>
-          <w:p>
-            <w:pPr>
+            <w:tcBorders/>
+            <w:shd w:fill="auto" w:val="clear"/>
+            <w:tcMar>
+              <w:left w:w="108" w:type="dxa"/>
+            </w:tcMar>
+          </w:tcPr>
+          <w:p>
+            <w:pPr>
+              <w:pStyle w:val="Normal"/>
               <w:rPr>
                 <w:sz w:val="40"/>
                 <w:szCs w:val="40"/>
@@ -1968,9 +2405,15 @@
         <w:tc>
           <w:tcPr>
             <w:tcW w:w="1870" w:type="dxa"/>
-          </w:tcPr>
-          <w:p>
-            <w:pPr>
+            <w:tcBorders/>
+            <w:shd w:fill="auto" w:val="clear"/>
+            <w:tcMar>
+              <w:left w:w="108" w:type="dxa"/>
+            </w:tcMar>
+          </w:tcPr>
+          <w:p>
+            <w:pPr>
+              <w:pStyle w:val="Normal"/>
               <w:rPr>
                 <w:sz w:val="40"/>
                 <w:szCs w:val="40"/>
@@ -1988,9 +2431,15 @@
         <w:tc>
           <w:tcPr>
             <w:tcW w:w="1870" w:type="dxa"/>
-          </w:tcPr>
-          <w:p>
-            <w:pPr>
+            <w:tcBorders/>
+            <w:shd w:fill="auto" w:val="clear"/>
+            <w:tcMar>
+              <w:left w:w="108" w:type="dxa"/>
+            </w:tcMar>
+          </w:tcPr>
+          <w:p>
+            <w:pPr>
+              <w:pStyle w:val="Normal"/>
               <w:rPr>
                 <w:sz w:val="40"/>
                 <w:szCs w:val="40"/>
@@ -2009,14 +2458,22 @@
     </w:tbl>
     <w:p>
       <w:pPr>
-        <w:rPr>
-          <w:sz w:val="40"/>
-          <w:szCs w:val="40"/>
-        </w:rPr>
-      </w:pPr>
-    </w:p>
-    <w:p>
-      <w:pPr>
+        <w:pStyle w:val="Normal"/>
+        <w:rPr>
+          <w:sz w:val="40"/>
+          <w:szCs w:val="40"/>
+        </w:rPr>
+      </w:pPr>
+      <w:r>
+        <w:rPr>
+          <w:sz w:val="40"/>
+          <w:szCs w:val="40"/>
+        </w:rPr>
+      </w:r>
+    </w:p>
+    <w:p>
+      <w:pPr>
+        <w:pStyle w:val="Normal"/>
         <w:jc w:val="center"/>
         <w:rPr>
           <w:sz w:val="100"/>
@@ -2028,26 +2485,27 @@
           <w:sz w:val="100"/>
           <w:szCs w:val="100"/>
         </w:rPr>
-        <w:t>7</w:t>
-      </w:r>
-      <w:r>
-        <w:rPr>
-          <w:sz w:val="100"/>
-          <w:szCs w:val="100"/>
-        </w:rPr>
-        <w:t>.</w:t>
-      </w:r>
-    </w:p>
-    <w:p>
-      <w:pPr>
-        <w:rPr>
-          <w:sz w:val="40"/>
-          <w:szCs w:val="40"/>
-        </w:rPr>
-      </w:pPr>
-    </w:p>
-    <w:p>
-      <w:pPr>
+        <w:t>7.</w:t>
+      </w:r>
+    </w:p>
+    <w:p>
+      <w:pPr>
+        <w:pStyle w:val="Normal"/>
+        <w:rPr>
+          <w:sz w:val="40"/>
+          <w:szCs w:val="40"/>
+        </w:rPr>
+      </w:pPr>
+      <w:r>
+        <w:rPr>
+          <w:sz w:val="40"/>
+          <w:szCs w:val="40"/>
+        </w:rPr>
+      </w:r>
+    </w:p>
+    <w:p>
+      <w:pPr>
+        <w:pStyle w:val="Normal"/>
         <w:jc w:val="center"/>
         <w:rPr>
           <w:sz w:val="40"/>
@@ -2055,16 +2513,12 @@
         </w:rPr>
       </w:pPr>
       <w:r>
-        <w:rPr>
-          <w:noProof/>
-          <w:sz w:val="40"/>
-          <w:szCs w:val="40"/>
-        </w:rPr>
+        <w:rPr/>
         <w:drawing>
-          <wp:inline distT="0" distB="0" distL="0" distR="0" wp14:anchorId="5579D929" wp14:editId="3E8CD648">
-            <wp:extent cx="5326346" cy="5326346"/>
-            <wp:effectExtent l="0" t="0" r="8255" b="8255"/>
-            <wp:docPr id="8" name="Picture 8"/>
+          <wp:inline distT="0" distB="8255" distL="0" distR="8255">
+            <wp:extent cx="5326380" cy="5326380"/>
+            <wp:effectExtent l="0" t="0" r="0" b="0"/>
+            <wp:docPr id="7" name="Picture 8" descr=""/>
             <wp:cNvGraphicFramePr>
               <a:graphicFrameLocks xmlns:a="http://schemas.openxmlformats.org/drawingml/2006/main" noChangeAspect="1"/>
             </wp:cNvGraphicFramePr>
@@ -2072,19 +2526,13 @@
               <a:graphicData uri="http://schemas.openxmlformats.org/drawingml/2006/picture">
                 <pic:pic xmlns:pic="http://schemas.openxmlformats.org/drawingml/2006/picture">
                   <pic:nvPicPr>
-                    <pic:cNvPr id="0" name="Picture 1" descr="/Users/zach/Documents/git/ignite-cs/lessons/RiddleScanner/img/1.png"/>
+                    <pic:cNvPr id="7" name="Picture 8" descr=""/>
                     <pic:cNvPicPr>
                       <a:picLocks noChangeAspect="1" noChangeArrowheads="1"/>
                     </pic:cNvPicPr>
                   </pic:nvPicPr>
                   <pic:blipFill>
-                    <a:blip r:embed="rId11">
-                      <a:extLst>
-                        <a:ext uri="{28A0092B-C50C-407E-A947-70E740481C1C}">
-                          <a14:useLocalDpi xmlns:a14="http://schemas.microsoft.com/office/drawing/2010/main" val="0"/>
-                        </a:ext>
-                      </a:extLst>
-                    </a:blip>
+                    <a:blip r:embed="rId8"/>
                     <a:stretch>
                       <a:fillRect/>
                     </a:stretch>
@@ -2092,15 +2540,11 @@
                   <pic:spPr bwMode="auto">
                     <a:xfrm>
                       <a:off x="0" y="0"/>
-                      <a:ext cx="5326346" cy="5326346"/>
+                      <a:ext cx="5326380" cy="5326380"/>
                     </a:xfrm>
                     <a:prstGeom prst="rect">
                       <a:avLst/>
                     </a:prstGeom>
-                    <a:noFill/>
-                    <a:ln>
-                      <a:noFill/>
-                    </a:ln>
                   </pic:spPr>
                 </pic:pic>
               </a:graphicData>
@@ -2111,40 +2555,69 @@
     </w:p>
     <w:p>
       <w:pPr>
-        <w:rPr>
-          <w:sz w:val="40"/>
-          <w:szCs w:val="40"/>
-        </w:rPr>
-      </w:pPr>
-    </w:p>
-    <w:p>
-      <w:pPr>
-        <w:rPr>
-          <w:sz w:val="40"/>
-          <w:szCs w:val="40"/>
-        </w:rPr>
-      </w:pPr>
+        <w:pStyle w:val="Normal"/>
+        <w:rPr>
+          <w:sz w:val="40"/>
+          <w:szCs w:val="40"/>
+        </w:rPr>
+      </w:pPr>
+      <w:r>
+        <w:rPr>
+          <w:sz w:val="40"/>
+          <w:szCs w:val="40"/>
+        </w:rPr>
+      </w:r>
+    </w:p>
+    <w:p>
+      <w:pPr>
+        <w:pStyle w:val="Normal"/>
+        <w:rPr>
+          <w:sz w:val="40"/>
+          <w:szCs w:val="40"/>
+        </w:rPr>
+      </w:pPr>
+      <w:r>
+        <w:rPr>
+          <w:sz w:val="40"/>
+          <w:szCs w:val="40"/>
+        </w:rPr>
+      </w:r>
     </w:p>
     <w:tbl>
       <w:tblPr>
         <w:tblStyle w:val="TableGrid"/>
-        <w:tblW w:w="0" w:type="auto"/>
-        <w:tblLook w:val="04A0" w:firstRow="1" w:lastRow="0" w:firstColumn="1" w:lastColumn="0" w:noHBand="0" w:noVBand="1"/>
+        <w:tblW w:w="9349" w:type="dxa"/>
+        <w:jc w:val="left"/>
+        <w:tblInd w:w="0" w:type="dxa"/>
+        <w:tblCellMar>
+          <w:top w:w="0" w:type="dxa"/>
+          <w:left w:w="108" w:type="dxa"/>
+          <w:bottom w:w="0" w:type="dxa"/>
+          <w:right w:w="108" w:type="dxa"/>
+        </w:tblCellMar>
+        <w:tblLook w:val="04a0" w:noVBand="1" w:noHBand="0" w:lastColumn="0" w:firstColumn="1" w:lastRow="0" w:firstRow="1"/>
       </w:tblPr>
       <w:tblGrid>
-        <w:gridCol w:w="1870"/>
+        <w:gridCol w:w="1869"/>
         <w:gridCol w:w="1870"/>
         <w:gridCol w:w="1870"/>
         <w:gridCol w:w="1870"/>
         <w:gridCol w:w="1870"/>
       </w:tblGrid>
       <w:tr>
-        <w:tc>
-          <w:tcPr>
-            <w:tcW w:w="1870" w:type="dxa"/>
-          </w:tcPr>
-          <w:p>
-            <w:pPr>
+        <w:trPr/>
+        <w:tc>
+          <w:tcPr>
+            <w:tcW w:w="1869" w:type="dxa"/>
+            <w:tcBorders/>
+            <w:shd w:fill="auto" w:val="clear"/>
+            <w:tcMar>
+              <w:left w:w="108" w:type="dxa"/>
+            </w:tcMar>
+          </w:tcPr>
+          <w:p>
+            <w:pPr>
+              <w:pStyle w:val="Normal"/>
               <w:rPr>
                 <w:sz w:val="40"/>
                 <w:szCs w:val="40"/>
@@ -2162,9 +2635,15 @@
         <w:tc>
           <w:tcPr>
             <w:tcW w:w="1870" w:type="dxa"/>
-          </w:tcPr>
-          <w:p>
-            <w:pPr>
+            <w:tcBorders/>
+            <w:shd w:fill="auto" w:val="clear"/>
+            <w:tcMar>
+              <w:left w:w="108" w:type="dxa"/>
+            </w:tcMar>
+          </w:tcPr>
+          <w:p>
+            <w:pPr>
+              <w:pStyle w:val="Normal"/>
               <w:rPr>
                 <w:sz w:val="40"/>
                 <w:szCs w:val="40"/>
@@ -2182,9 +2661,15 @@
         <w:tc>
           <w:tcPr>
             <w:tcW w:w="1870" w:type="dxa"/>
-          </w:tcPr>
-          <w:p>
-            <w:pPr>
+            <w:tcBorders/>
+            <w:shd w:fill="auto" w:val="clear"/>
+            <w:tcMar>
+              <w:left w:w="108" w:type="dxa"/>
+            </w:tcMar>
+          </w:tcPr>
+          <w:p>
+            <w:pPr>
+              <w:pStyle w:val="Normal"/>
               <w:rPr>
                 <w:sz w:val="40"/>
                 <w:szCs w:val="40"/>
@@ -2202,9 +2687,15 @@
         <w:tc>
           <w:tcPr>
             <w:tcW w:w="1870" w:type="dxa"/>
-          </w:tcPr>
-          <w:p>
-            <w:pPr>
+            <w:tcBorders/>
+            <w:shd w:fill="auto" w:val="clear"/>
+            <w:tcMar>
+              <w:left w:w="108" w:type="dxa"/>
+            </w:tcMar>
+          </w:tcPr>
+          <w:p>
+            <w:pPr>
+              <w:pStyle w:val="Normal"/>
               <w:rPr>
                 <w:sz w:val="40"/>
                 <w:szCs w:val="40"/>
@@ -2222,9 +2713,15 @@
         <w:tc>
           <w:tcPr>
             <w:tcW w:w="1870" w:type="dxa"/>
-          </w:tcPr>
-          <w:p>
-            <w:pPr>
+            <w:tcBorders/>
+            <w:shd w:fill="auto" w:val="clear"/>
+            <w:tcMar>
+              <w:left w:w="108" w:type="dxa"/>
+            </w:tcMar>
+          </w:tcPr>
+          <w:p>
+            <w:pPr>
+              <w:pStyle w:val="Normal"/>
               <w:rPr>
                 <w:sz w:val="40"/>
                 <w:szCs w:val="40"/>
@@ -2241,12 +2738,19 @@
         </w:tc>
       </w:tr>
       <w:tr>
-        <w:tc>
-          <w:tcPr>
-            <w:tcW w:w="1870" w:type="dxa"/>
-          </w:tcPr>
-          <w:p>
-            <w:pPr>
+        <w:trPr/>
+        <w:tc>
+          <w:tcPr>
+            <w:tcW w:w="1869" w:type="dxa"/>
+            <w:tcBorders/>
+            <w:shd w:fill="auto" w:val="clear"/>
+            <w:tcMar>
+              <w:left w:w="108" w:type="dxa"/>
+            </w:tcMar>
+          </w:tcPr>
+          <w:p>
+            <w:pPr>
+              <w:pStyle w:val="Normal"/>
               <w:rPr>
                 <w:sz w:val="40"/>
                 <w:szCs w:val="40"/>
@@ -2264,9 +2768,15 @@
         <w:tc>
           <w:tcPr>
             <w:tcW w:w="1870" w:type="dxa"/>
-          </w:tcPr>
-          <w:p>
-            <w:pPr>
+            <w:tcBorders/>
+            <w:shd w:fill="auto" w:val="clear"/>
+            <w:tcMar>
+              <w:left w:w="108" w:type="dxa"/>
+            </w:tcMar>
+          </w:tcPr>
+          <w:p>
+            <w:pPr>
+              <w:pStyle w:val="Normal"/>
               <w:rPr>
                 <w:sz w:val="40"/>
                 <w:szCs w:val="40"/>
@@ -2284,9 +2794,15 @@
         <w:tc>
           <w:tcPr>
             <w:tcW w:w="1870" w:type="dxa"/>
-          </w:tcPr>
-          <w:p>
-            <w:pPr>
+            <w:tcBorders/>
+            <w:shd w:fill="auto" w:val="clear"/>
+            <w:tcMar>
+              <w:left w:w="108" w:type="dxa"/>
+            </w:tcMar>
+          </w:tcPr>
+          <w:p>
+            <w:pPr>
+              <w:pStyle w:val="Normal"/>
               <w:rPr>
                 <w:sz w:val="40"/>
                 <w:szCs w:val="40"/>
@@ -2304,9 +2820,15 @@
         <w:tc>
           <w:tcPr>
             <w:tcW w:w="1870" w:type="dxa"/>
-          </w:tcPr>
-          <w:p>
-            <w:pPr>
+            <w:tcBorders/>
+            <w:shd w:fill="auto" w:val="clear"/>
+            <w:tcMar>
+              <w:left w:w="108" w:type="dxa"/>
+            </w:tcMar>
+          </w:tcPr>
+          <w:p>
+            <w:pPr>
+              <w:pStyle w:val="Normal"/>
               <w:rPr>
                 <w:sz w:val="40"/>
                 <w:szCs w:val="40"/>
@@ -2324,9 +2846,15 @@
         <w:tc>
           <w:tcPr>
             <w:tcW w:w="1870" w:type="dxa"/>
-          </w:tcPr>
-          <w:p>
-            <w:pPr>
+            <w:tcBorders/>
+            <w:shd w:fill="auto" w:val="clear"/>
+            <w:tcMar>
+              <w:left w:w="108" w:type="dxa"/>
+            </w:tcMar>
+          </w:tcPr>
+          <w:p>
+            <w:pPr>
+              <w:pStyle w:val="Normal"/>
               <w:rPr>
                 <w:sz w:val="40"/>
                 <w:szCs w:val="40"/>
@@ -2345,14 +2873,22 @@
     </w:tbl>
     <w:p>
       <w:pPr>
-        <w:rPr>
-          <w:sz w:val="40"/>
-          <w:szCs w:val="40"/>
-        </w:rPr>
-      </w:pPr>
-    </w:p>
-    <w:p>
-      <w:pPr>
+        <w:pStyle w:val="Normal"/>
+        <w:rPr>
+          <w:sz w:val="40"/>
+          <w:szCs w:val="40"/>
+        </w:rPr>
+      </w:pPr>
+      <w:r>
+        <w:rPr>
+          <w:sz w:val="40"/>
+          <w:szCs w:val="40"/>
+        </w:rPr>
+      </w:r>
+    </w:p>
+    <w:p>
+      <w:pPr>
+        <w:pStyle w:val="Normal"/>
         <w:jc w:val="center"/>
         <w:rPr>
           <w:sz w:val="100"/>
@@ -2364,26 +2900,27 @@
           <w:sz w:val="100"/>
           <w:szCs w:val="100"/>
         </w:rPr>
-        <w:t>8</w:t>
-      </w:r>
-      <w:r>
-        <w:rPr>
-          <w:sz w:val="100"/>
-          <w:szCs w:val="100"/>
-        </w:rPr>
-        <w:t>.</w:t>
-      </w:r>
-    </w:p>
-    <w:p>
-      <w:pPr>
-        <w:rPr>
-          <w:sz w:val="40"/>
-          <w:szCs w:val="40"/>
-        </w:rPr>
-      </w:pPr>
-    </w:p>
-    <w:p>
-      <w:pPr>
+        <w:t>8.</w:t>
+      </w:r>
+    </w:p>
+    <w:p>
+      <w:pPr>
+        <w:pStyle w:val="Normal"/>
+        <w:rPr>
+          <w:sz w:val="40"/>
+          <w:szCs w:val="40"/>
+        </w:rPr>
+      </w:pPr>
+      <w:r>
+        <w:rPr>
+          <w:sz w:val="40"/>
+          <w:szCs w:val="40"/>
+        </w:rPr>
+      </w:r>
+    </w:p>
+    <w:p>
+      <w:pPr>
+        <w:pStyle w:val="Normal"/>
         <w:jc w:val="center"/>
         <w:rPr>
           <w:sz w:val="40"/>
@@ -2391,16 +2928,12 @@
         </w:rPr>
       </w:pPr>
       <w:r>
-        <w:rPr>
-          <w:noProof/>
-          <w:sz w:val="40"/>
-          <w:szCs w:val="40"/>
-        </w:rPr>
+        <w:rPr/>
         <w:drawing>
-          <wp:inline distT="0" distB="0" distL="0" distR="0" wp14:anchorId="3C056092" wp14:editId="3556A7C4">
-            <wp:extent cx="5326346" cy="5326346"/>
-            <wp:effectExtent l="0" t="0" r="8255" b="8255"/>
-            <wp:docPr id="9" name="Picture 9"/>
+          <wp:inline distT="0" distB="8255" distL="0" distR="8255">
+            <wp:extent cx="5326380" cy="5326380"/>
+            <wp:effectExtent l="0" t="0" r="0" b="0"/>
+            <wp:docPr id="8" name="Picture 9" descr=""/>
             <wp:cNvGraphicFramePr>
               <a:graphicFrameLocks xmlns:a="http://schemas.openxmlformats.org/drawingml/2006/main" noChangeAspect="1"/>
             </wp:cNvGraphicFramePr>
@@ -2408,19 +2941,13 @@
               <a:graphicData uri="http://schemas.openxmlformats.org/drawingml/2006/picture">
                 <pic:pic xmlns:pic="http://schemas.openxmlformats.org/drawingml/2006/picture">
                   <pic:nvPicPr>
-                    <pic:cNvPr id="0" name="Picture 1" descr="/Users/zach/Documents/git/ignite-cs/lessons/RiddleScanner/img/1.png"/>
+                    <pic:cNvPr id="8" name="Picture 9" descr=""/>
                     <pic:cNvPicPr>
                       <a:picLocks noChangeAspect="1" noChangeArrowheads="1"/>
                     </pic:cNvPicPr>
                   </pic:nvPicPr>
                   <pic:blipFill>
-                    <a:blip r:embed="rId12">
-                      <a:extLst>
-                        <a:ext uri="{28A0092B-C50C-407E-A947-70E740481C1C}">
-                          <a14:useLocalDpi xmlns:a14="http://schemas.microsoft.com/office/drawing/2010/main" val="0"/>
-                        </a:ext>
-                      </a:extLst>
-                    </a:blip>
+                    <a:blip r:embed="rId9"/>
                     <a:stretch>
                       <a:fillRect/>
                     </a:stretch>
@@ -2428,15 +2955,11 @@
                   <pic:spPr bwMode="auto">
                     <a:xfrm>
                       <a:off x="0" y="0"/>
-                      <a:ext cx="5326346" cy="5326346"/>
+                      <a:ext cx="5326380" cy="5326380"/>
                     </a:xfrm>
                     <a:prstGeom prst="rect">
                       <a:avLst/>
                     </a:prstGeom>
-                    <a:noFill/>
-                    <a:ln>
-                      <a:noFill/>
-                    </a:ln>
                   </pic:spPr>
                 </pic:pic>
               </a:graphicData>
@@ -2447,40 +2970,69 @@
     </w:p>
     <w:p>
       <w:pPr>
-        <w:rPr>
-          <w:sz w:val="40"/>
-          <w:szCs w:val="40"/>
-        </w:rPr>
-      </w:pPr>
-    </w:p>
-    <w:p>
-      <w:pPr>
-        <w:rPr>
-          <w:sz w:val="40"/>
-          <w:szCs w:val="40"/>
-        </w:rPr>
-      </w:pPr>
+        <w:pStyle w:val="Normal"/>
+        <w:rPr>
+          <w:sz w:val="40"/>
+          <w:szCs w:val="40"/>
+        </w:rPr>
+      </w:pPr>
+      <w:r>
+        <w:rPr>
+          <w:sz w:val="40"/>
+          <w:szCs w:val="40"/>
+        </w:rPr>
+      </w:r>
+    </w:p>
+    <w:p>
+      <w:pPr>
+        <w:pStyle w:val="Normal"/>
+        <w:rPr>
+          <w:sz w:val="40"/>
+          <w:szCs w:val="40"/>
+        </w:rPr>
+      </w:pPr>
+      <w:r>
+        <w:rPr>
+          <w:sz w:val="40"/>
+          <w:szCs w:val="40"/>
+        </w:rPr>
+      </w:r>
     </w:p>
     <w:tbl>
       <w:tblPr>
         <w:tblStyle w:val="TableGrid"/>
-        <w:tblW w:w="0" w:type="auto"/>
-        <w:tblLook w:val="04A0" w:firstRow="1" w:lastRow="0" w:firstColumn="1" w:lastColumn="0" w:noHBand="0" w:noVBand="1"/>
+        <w:tblW w:w="9349" w:type="dxa"/>
+        <w:jc w:val="left"/>
+        <w:tblInd w:w="0" w:type="dxa"/>
+        <w:tblCellMar>
+          <w:top w:w="0" w:type="dxa"/>
+          <w:left w:w="108" w:type="dxa"/>
+          <w:bottom w:w="0" w:type="dxa"/>
+          <w:right w:w="108" w:type="dxa"/>
+        </w:tblCellMar>
+        <w:tblLook w:val="04a0" w:noVBand="1" w:noHBand="0" w:lastColumn="0" w:firstColumn="1" w:lastRow="0" w:firstRow="1"/>
       </w:tblPr>
       <w:tblGrid>
-        <w:gridCol w:w="1870"/>
+        <w:gridCol w:w="1869"/>
         <w:gridCol w:w="1870"/>
         <w:gridCol w:w="1870"/>
         <w:gridCol w:w="1870"/>
         <w:gridCol w:w="1870"/>
       </w:tblGrid>
       <w:tr>
-        <w:tc>
-          <w:tcPr>
-            <w:tcW w:w="1870" w:type="dxa"/>
-          </w:tcPr>
-          <w:p>
-            <w:pPr>
+        <w:trPr/>
+        <w:tc>
+          <w:tcPr>
+            <w:tcW w:w="1869" w:type="dxa"/>
+            <w:tcBorders/>
+            <w:shd w:fill="auto" w:val="clear"/>
+            <w:tcMar>
+              <w:left w:w="108" w:type="dxa"/>
+            </w:tcMar>
+          </w:tcPr>
+          <w:p>
+            <w:pPr>
+              <w:pStyle w:val="Normal"/>
               <w:rPr>
                 <w:sz w:val="40"/>
                 <w:szCs w:val="40"/>
@@ -2498,9 +3050,15 @@
         <w:tc>
           <w:tcPr>
             <w:tcW w:w="1870" w:type="dxa"/>
-          </w:tcPr>
-          <w:p>
-            <w:pPr>
+            <w:tcBorders/>
+            <w:shd w:fill="auto" w:val="clear"/>
+            <w:tcMar>
+              <w:left w:w="108" w:type="dxa"/>
+            </w:tcMar>
+          </w:tcPr>
+          <w:p>
+            <w:pPr>
+              <w:pStyle w:val="Normal"/>
               <w:rPr>
                 <w:sz w:val="40"/>
                 <w:szCs w:val="40"/>
@@ -2518,9 +3076,15 @@
         <w:tc>
           <w:tcPr>
             <w:tcW w:w="1870" w:type="dxa"/>
-          </w:tcPr>
-          <w:p>
-            <w:pPr>
+            <w:tcBorders/>
+            <w:shd w:fill="auto" w:val="clear"/>
+            <w:tcMar>
+              <w:left w:w="108" w:type="dxa"/>
+            </w:tcMar>
+          </w:tcPr>
+          <w:p>
+            <w:pPr>
+              <w:pStyle w:val="Normal"/>
               <w:rPr>
                 <w:sz w:val="40"/>
                 <w:szCs w:val="40"/>
@@ -2538,9 +3102,15 @@
         <w:tc>
           <w:tcPr>
             <w:tcW w:w="1870" w:type="dxa"/>
-          </w:tcPr>
-          <w:p>
-            <w:pPr>
+            <w:tcBorders/>
+            <w:shd w:fill="auto" w:val="clear"/>
+            <w:tcMar>
+              <w:left w:w="108" w:type="dxa"/>
+            </w:tcMar>
+          </w:tcPr>
+          <w:p>
+            <w:pPr>
+              <w:pStyle w:val="Normal"/>
               <w:rPr>
                 <w:sz w:val="40"/>
                 <w:szCs w:val="40"/>
@@ -2558,9 +3128,15 @@
         <w:tc>
           <w:tcPr>
             <w:tcW w:w="1870" w:type="dxa"/>
-          </w:tcPr>
-          <w:p>
-            <w:pPr>
+            <w:tcBorders/>
+            <w:shd w:fill="auto" w:val="clear"/>
+            <w:tcMar>
+              <w:left w:w="108" w:type="dxa"/>
+            </w:tcMar>
+          </w:tcPr>
+          <w:p>
+            <w:pPr>
+              <w:pStyle w:val="Normal"/>
               <w:rPr>
                 <w:sz w:val="40"/>
                 <w:szCs w:val="40"/>
@@ -2577,12 +3153,19 @@
         </w:tc>
       </w:tr>
       <w:tr>
-        <w:tc>
-          <w:tcPr>
-            <w:tcW w:w="1870" w:type="dxa"/>
-          </w:tcPr>
-          <w:p>
-            <w:pPr>
+        <w:trPr/>
+        <w:tc>
+          <w:tcPr>
+            <w:tcW w:w="1869" w:type="dxa"/>
+            <w:tcBorders/>
+            <w:shd w:fill="auto" w:val="clear"/>
+            <w:tcMar>
+              <w:left w:w="108" w:type="dxa"/>
+            </w:tcMar>
+          </w:tcPr>
+          <w:p>
+            <w:pPr>
+              <w:pStyle w:val="Normal"/>
               <w:rPr>
                 <w:sz w:val="40"/>
                 <w:szCs w:val="40"/>
@@ -2600,9 +3183,15 @@
         <w:tc>
           <w:tcPr>
             <w:tcW w:w="1870" w:type="dxa"/>
-          </w:tcPr>
-          <w:p>
-            <w:pPr>
+            <w:tcBorders/>
+            <w:shd w:fill="auto" w:val="clear"/>
+            <w:tcMar>
+              <w:left w:w="108" w:type="dxa"/>
+            </w:tcMar>
+          </w:tcPr>
+          <w:p>
+            <w:pPr>
+              <w:pStyle w:val="Normal"/>
               <w:rPr>
                 <w:sz w:val="40"/>
                 <w:szCs w:val="40"/>
@@ -2620,9 +3209,15 @@
         <w:tc>
           <w:tcPr>
             <w:tcW w:w="1870" w:type="dxa"/>
-          </w:tcPr>
-          <w:p>
-            <w:pPr>
+            <w:tcBorders/>
+            <w:shd w:fill="auto" w:val="clear"/>
+            <w:tcMar>
+              <w:left w:w="108" w:type="dxa"/>
+            </w:tcMar>
+          </w:tcPr>
+          <w:p>
+            <w:pPr>
+              <w:pStyle w:val="Normal"/>
               <w:rPr>
                 <w:sz w:val="40"/>
                 <w:szCs w:val="40"/>
@@ -2640,9 +3235,15 @@
         <w:tc>
           <w:tcPr>
             <w:tcW w:w="1870" w:type="dxa"/>
-          </w:tcPr>
-          <w:p>
-            <w:pPr>
+            <w:tcBorders/>
+            <w:shd w:fill="auto" w:val="clear"/>
+            <w:tcMar>
+              <w:left w:w="108" w:type="dxa"/>
+            </w:tcMar>
+          </w:tcPr>
+          <w:p>
+            <w:pPr>
+              <w:pStyle w:val="Normal"/>
               <w:rPr>
                 <w:sz w:val="40"/>
                 <w:szCs w:val="40"/>
@@ -2660,9 +3261,15 @@
         <w:tc>
           <w:tcPr>
             <w:tcW w:w="1870" w:type="dxa"/>
-          </w:tcPr>
-          <w:p>
-            <w:pPr>
+            <w:tcBorders/>
+            <w:shd w:fill="auto" w:val="clear"/>
+            <w:tcMar>
+              <w:left w:w="108" w:type="dxa"/>
+            </w:tcMar>
+          </w:tcPr>
+          <w:p>
+            <w:pPr>
+              <w:pStyle w:val="Normal"/>
               <w:rPr>
                 <w:sz w:val="40"/>
                 <w:szCs w:val="40"/>
@@ -2681,14 +3288,22 @@
     </w:tbl>
     <w:p>
       <w:pPr>
-        <w:rPr>
-          <w:sz w:val="40"/>
-          <w:szCs w:val="40"/>
-        </w:rPr>
-      </w:pPr>
-    </w:p>
-    <w:p>
-      <w:pPr>
+        <w:pStyle w:val="Normal"/>
+        <w:rPr>
+          <w:sz w:val="40"/>
+          <w:szCs w:val="40"/>
+        </w:rPr>
+      </w:pPr>
+      <w:r>
+        <w:rPr>
+          <w:sz w:val="40"/>
+          <w:szCs w:val="40"/>
+        </w:rPr>
+      </w:r>
+    </w:p>
+    <w:p>
+      <w:pPr>
+        <w:pStyle w:val="Normal"/>
         <w:jc w:val="center"/>
         <w:rPr>
           <w:sz w:val="100"/>
@@ -2700,26 +3315,27 @@
           <w:sz w:val="100"/>
           <w:szCs w:val="100"/>
         </w:rPr>
-        <w:t>9</w:t>
-      </w:r>
-      <w:r>
-        <w:rPr>
-          <w:sz w:val="100"/>
-          <w:szCs w:val="100"/>
-        </w:rPr>
-        <w:t>.</w:t>
-      </w:r>
-    </w:p>
-    <w:p>
-      <w:pPr>
-        <w:rPr>
-          <w:sz w:val="40"/>
-          <w:szCs w:val="40"/>
-        </w:rPr>
-      </w:pPr>
-    </w:p>
-    <w:p>
-      <w:pPr>
+        <w:t>9.</w:t>
+      </w:r>
+    </w:p>
+    <w:p>
+      <w:pPr>
+        <w:pStyle w:val="Normal"/>
+        <w:rPr>
+          <w:sz w:val="40"/>
+          <w:szCs w:val="40"/>
+        </w:rPr>
+      </w:pPr>
+      <w:r>
+        <w:rPr>
+          <w:sz w:val="40"/>
+          <w:szCs w:val="40"/>
+        </w:rPr>
+      </w:r>
+    </w:p>
+    <w:p>
+      <w:pPr>
+        <w:pStyle w:val="Normal"/>
         <w:jc w:val="center"/>
         <w:rPr>
           <w:sz w:val="40"/>
@@ -2727,16 +3343,12 @@
         </w:rPr>
       </w:pPr>
       <w:r>
-        <w:rPr>
-          <w:noProof/>
-          <w:sz w:val="40"/>
-          <w:szCs w:val="40"/>
-        </w:rPr>
+        <w:rPr/>
         <w:drawing>
-          <wp:inline distT="0" distB="0" distL="0" distR="0" wp14:anchorId="586EE52A" wp14:editId="315A69BB">
-            <wp:extent cx="5326346" cy="5326346"/>
-            <wp:effectExtent l="0" t="0" r="8255" b="8255"/>
-            <wp:docPr id="10" name="Picture 10"/>
+          <wp:inline distT="0" distB="8255" distL="0" distR="8255">
+            <wp:extent cx="5326380" cy="5326380"/>
+            <wp:effectExtent l="0" t="0" r="0" b="0"/>
+            <wp:docPr id="9" name="Picture 10" descr=""/>
             <wp:cNvGraphicFramePr>
               <a:graphicFrameLocks xmlns:a="http://schemas.openxmlformats.org/drawingml/2006/main" noChangeAspect="1"/>
             </wp:cNvGraphicFramePr>
@@ -2744,19 +3356,13 @@
               <a:graphicData uri="http://schemas.openxmlformats.org/drawingml/2006/picture">
                 <pic:pic xmlns:pic="http://schemas.openxmlformats.org/drawingml/2006/picture">
                   <pic:nvPicPr>
-                    <pic:cNvPr id="0" name="Picture 1" descr="/Users/zach/Documents/git/ignite-cs/lessons/RiddleScanner/img/1.png"/>
+                    <pic:cNvPr id="9" name="Picture 10" descr=""/>
                     <pic:cNvPicPr>
                       <a:picLocks noChangeAspect="1" noChangeArrowheads="1"/>
                     </pic:cNvPicPr>
                   </pic:nvPicPr>
                   <pic:blipFill>
-                    <a:blip r:embed="rId13">
-                      <a:extLst>
-                        <a:ext uri="{28A0092B-C50C-407E-A947-70E740481C1C}">
-                          <a14:useLocalDpi xmlns:a14="http://schemas.microsoft.com/office/drawing/2010/main" val="0"/>
-                        </a:ext>
-                      </a:extLst>
-                    </a:blip>
+                    <a:blip r:embed="rId10"/>
                     <a:stretch>
                       <a:fillRect/>
                     </a:stretch>
@@ -2764,15 +3370,11 @@
                   <pic:spPr bwMode="auto">
                     <a:xfrm>
                       <a:off x="0" y="0"/>
-                      <a:ext cx="5326346" cy="5326346"/>
+                      <a:ext cx="5326380" cy="5326380"/>
                     </a:xfrm>
                     <a:prstGeom prst="rect">
                       <a:avLst/>
                     </a:prstGeom>
-                    <a:noFill/>
-                    <a:ln>
-                      <a:noFill/>
-                    </a:ln>
                   </pic:spPr>
                 </pic:pic>
               </a:graphicData>
@@ -2783,40 +3385,69 @@
     </w:p>
     <w:p>
       <w:pPr>
-        <w:rPr>
-          <w:sz w:val="40"/>
-          <w:szCs w:val="40"/>
-        </w:rPr>
-      </w:pPr>
-    </w:p>
-    <w:p>
-      <w:pPr>
-        <w:rPr>
-          <w:sz w:val="40"/>
-          <w:szCs w:val="40"/>
-        </w:rPr>
-      </w:pPr>
+        <w:pStyle w:val="Normal"/>
+        <w:rPr>
+          <w:sz w:val="40"/>
+          <w:szCs w:val="40"/>
+        </w:rPr>
+      </w:pPr>
+      <w:r>
+        <w:rPr>
+          <w:sz w:val="40"/>
+          <w:szCs w:val="40"/>
+        </w:rPr>
+      </w:r>
+    </w:p>
+    <w:p>
+      <w:pPr>
+        <w:pStyle w:val="Normal"/>
+        <w:rPr>
+          <w:sz w:val="40"/>
+          <w:szCs w:val="40"/>
+        </w:rPr>
+      </w:pPr>
+      <w:r>
+        <w:rPr>
+          <w:sz w:val="40"/>
+          <w:szCs w:val="40"/>
+        </w:rPr>
+      </w:r>
     </w:p>
     <w:tbl>
       <w:tblPr>
         <w:tblStyle w:val="TableGrid"/>
-        <w:tblW w:w="0" w:type="auto"/>
-        <w:tblLook w:val="04A0" w:firstRow="1" w:lastRow="0" w:firstColumn="1" w:lastColumn="0" w:noHBand="0" w:noVBand="1"/>
+        <w:tblW w:w="9349" w:type="dxa"/>
+        <w:jc w:val="left"/>
+        <w:tblInd w:w="0" w:type="dxa"/>
+        <w:tblCellMar>
+          <w:top w:w="0" w:type="dxa"/>
+          <w:left w:w="108" w:type="dxa"/>
+          <w:bottom w:w="0" w:type="dxa"/>
+          <w:right w:w="108" w:type="dxa"/>
+        </w:tblCellMar>
+        <w:tblLook w:val="04a0" w:noVBand="1" w:noHBand="0" w:lastColumn="0" w:firstColumn="1" w:lastRow="0" w:firstRow="1"/>
       </w:tblPr>
       <w:tblGrid>
-        <w:gridCol w:w="1870"/>
+        <w:gridCol w:w="1869"/>
         <w:gridCol w:w="1870"/>
         <w:gridCol w:w="1870"/>
         <w:gridCol w:w="1870"/>
         <w:gridCol w:w="1870"/>
       </w:tblGrid>
       <w:tr>
-        <w:tc>
-          <w:tcPr>
-            <w:tcW w:w="1870" w:type="dxa"/>
-          </w:tcPr>
-          <w:p>
-            <w:pPr>
+        <w:trPr/>
+        <w:tc>
+          <w:tcPr>
+            <w:tcW w:w="1869" w:type="dxa"/>
+            <w:tcBorders/>
+            <w:shd w:fill="auto" w:val="clear"/>
+            <w:tcMar>
+              <w:left w:w="108" w:type="dxa"/>
+            </w:tcMar>
+          </w:tcPr>
+          <w:p>
+            <w:pPr>
+              <w:pStyle w:val="Normal"/>
               <w:rPr>
                 <w:sz w:val="40"/>
                 <w:szCs w:val="40"/>
@@ -2834,9 +3465,15 @@
         <w:tc>
           <w:tcPr>
             <w:tcW w:w="1870" w:type="dxa"/>
-          </w:tcPr>
-          <w:p>
-            <w:pPr>
+            <w:tcBorders/>
+            <w:shd w:fill="auto" w:val="clear"/>
+            <w:tcMar>
+              <w:left w:w="108" w:type="dxa"/>
+            </w:tcMar>
+          </w:tcPr>
+          <w:p>
+            <w:pPr>
+              <w:pStyle w:val="Normal"/>
               <w:rPr>
                 <w:sz w:val="40"/>
                 <w:szCs w:val="40"/>
@@ -2854,9 +3491,15 @@
         <w:tc>
           <w:tcPr>
             <w:tcW w:w="1870" w:type="dxa"/>
-          </w:tcPr>
-          <w:p>
-            <w:pPr>
+            <w:tcBorders/>
+            <w:shd w:fill="auto" w:val="clear"/>
+            <w:tcMar>
+              <w:left w:w="108" w:type="dxa"/>
+            </w:tcMar>
+          </w:tcPr>
+          <w:p>
+            <w:pPr>
+              <w:pStyle w:val="Normal"/>
               <w:rPr>
                 <w:sz w:val="40"/>
                 <w:szCs w:val="40"/>
@@ -2874,9 +3517,15 @@
         <w:tc>
           <w:tcPr>
             <w:tcW w:w="1870" w:type="dxa"/>
-          </w:tcPr>
-          <w:p>
-            <w:pPr>
+            <w:tcBorders/>
+            <w:shd w:fill="auto" w:val="clear"/>
+            <w:tcMar>
+              <w:left w:w="108" w:type="dxa"/>
+            </w:tcMar>
+          </w:tcPr>
+          <w:p>
+            <w:pPr>
+              <w:pStyle w:val="Normal"/>
               <w:rPr>
                 <w:sz w:val="40"/>
                 <w:szCs w:val="40"/>
@@ -2894,9 +3543,15 @@
         <w:tc>
           <w:tcPr>
             <w:tcW w:w="1870" w:type="dxa"/>
-          </w:tcPr>
-          <w:p>
-            <w:pPr>
+            <w:tcBorders/>
+            <w:shd w:fill="auto" w:val="clear"/>
+            <w:tcMar>
+              <w:left w:w="108" w:type="dxa"/>
+            </w:tcMar>
+          </w:tcPr>
+          <w:p>
+            <w:pPr>
+              <w:pStyle w:val="Normal"/>
               <w:rPr>
                 <w:sz w:val="40"/>
                 <w:szCs w:val="40"/>
@@ -2913,12 +3568,19 @@
         </w:tc>
       </w:tr>
       <w:tr>
-        <w:tc>
-          <w:tcPr>
-            <w:tcW w:w="1870" w:type="dxa"/>
-          </w:tcPr>
-          <w:p>
-            <w:pPr>
+        <w:trPr/>
+        <w:tc>
+          <w:tcPr>
+            <w:tcW w:w="1869" w:type="dxa"/>
+            <w:tcBorders/>
+            <w:shd w:fill="auto" w:val="clear"/>
+            <w:tcMar>
+              <w:left w:w="108" w:type="dxa"/>
+            </w:tcMar>
+          </w:tcPr>
+          <w:p>
+            <w:pPr>
+              <w:pStyle w:val="Normal"/>
               <w:rPr>
                 <w:sz w:val="40"/>
                 <w:szCs w:val="40"/>
@@ -2936,9 +3598,15 @@
         <w:tc>
           <w:tcPr>
             <w:tcW w:w="1870" w:type="dxa"/>
-          </w:tcPr>
-          <w:p>
-            <w:pPr>
+            <w:tcBorders/>
+            <w:shd w:fill="auto" w:val="clear"/>
+            <w:tcMar>
+              <w:left w:w="108" w:type="dxa"/>
+            </w:tcMar>
+          </w:tcPr>
+          <w:p>
+            <w:pPr>
+              <w:pStyle w:val="Normal"/>
               <w:rPr>
                 <w:sz w:val="40"/>
                 <w:szCs w:val="40"/>
@@ -2956,9 +3624,15 @@
         <w:tc>
           <w:tcPr>
             <w:tcW w:w="1870" w:type="dxa"/>
-          </w:tcPr>
-          <w:p>
-            <w:pPr>
+            <w:tcBorders/>
+            <w:shd w:fill="auto" w:val="clear"/>
+            <w:tcMar>
+              <w:left w:w="108" w:type="dxa"/>
+            </w:tcMar>
+          </w:tcPr>
+          <w:p>
+            <w:pPr>
+              <w:pStyle w:val="Normal"/>
               <w:rPr>
                 <w:sz w:val="40"/>
                 <w:szCs w:val="40"/>
@@ -2976,9 +3650,15 @@
         <w:tc>
           <w:tcPr>
             <w:tcW w:w="1870" w:type="dxa"/>
-          </w:tcPr>
-          <w:p>
-            <w:pPr>
+            <w:tcBorders/>
+            <w:shd w:fill="auto" w:val="clear"/>
+            <w:tcMar>
+              <w:left w:w="108" w:type="dxa"/>
+            </w:tcMar>
+          </w:tcPr>
+          <w:p>
+            <w:pPr>
+              <w:pStyle w:val="Normal"/>
               <w:rPr>
                 <w:sz w:val="40"/>
                 <w:szCs w:val="40"/>
@@ -2996,9 +3676,15 @@
         <w:tc>
           <w:tcPr>
             <w:tcW w:w="1870" w:type="dxa"/>
-          </w:tcPr>
-          <w:p>
-            <w:pPr>
+            <w:tcBorders/>
+            <w:shd w:fill="auto" w:val="clear"/>
+            <w:tcMar>
+              <w:left w:w="108" w:type="dxa"/>
+            </w:tcMar>
+          </w:tcPr>
+          <w:p>
+            <w:pPr>
+              <w:pStyle w:val="Normal"/>
               <w:rPr>
                 <w:sz w:val="40"/>
                 <w:szCs w:val="40"/>
@@ -3017,6 +3703,7 @@
     </w:tbl>
     <w:p>
       <w:pPr>
+        <w:pStyle w:val="Normal"/>
         <w:jc w:val="center"/>
         <w:rPr>
           <w:sz w:val="100"/>
@@ -3028,26 +3715,27 @@
           <w:sz w:val="100"/>
           <w:szCs w:val="100"/>
         </w:rPr>
-        <w:t>10</w:t>
-      </w:r>
-      <w:r>
-        <w:rPr>
-          <w:sz w:val="100"/>
-          <w:szCs w:val="100"/>
-        </w:rPr>
-        <w:t>.</w:t>
-      </w:r>
-    </w:p>
-    <w:p>
-      <w:pPr>
-        <w:rPr>
-          <w:sz w:val="40"/>
-          <w:szCs w:val="40"/>
-        </w:rPr>
-      </w:pPr>
-    </w:p>
-    <w:p>
-      <w:pPr>
+        <w:t>10.</w:t>
+      </w:r>
+    </w:p>
+    <w:p>
+      <w:pPr>
+        <w:pStyle w:val="Normal"/>
+        <w:rPr>
+          <w:sz w:val="40"/>
+          <w:szCs w:val="40"/>
+        </w:rPr>
+      </w:pPr>
+      <w:r>
+        <w:rPr>
+          <w:sz w:val="40"/>
+          <w:szCs w:val="40"/>
+        </w:rPr>
+      </w:r>
+    </w:p>
+    <w:p>
+      <w:pPr>
+        <w:pStyle w:val="Normal"/>
         <w:jc w:val="center"/>
         <w:rPr>
           <w:sz w:val="40"/>
@@ -3055,16 +3743,12 @@
         </w:rPr>
       </w:pPr>
       <w:r>
-        <w:rPr>
-          <w:noProof/>
-          <w:sz w:val="40"/>
-          <w:szCs w:val="40"/>
-        </w:rPr>
+        <w:rPr/>
         <w:drawing>
-          <wp:inline distT="0" distB="0" distL="0" distR="0" wp14:anchorId="7496ECDE" wp14:editId="5D09FADB">
-            <wp:extent cx="5326346" cy="5326346"/>
-            <wp:effectExtent l="0" t="0" r="8255" b="8255"/>
-            <wp:docPr id="4" name="Picture 4"/>
+          <wp:inline distT="0" distB="8255" distL="0" distR="8255">
+            <wp:extent cx="5326380" cy="5326380"/>
+            <wp:effectExtent l="0" t="0" r="0" b="0"/>
+            <wp:docPr id="10" name="Picture 4" descr=""/>
             <wp:cNvGraphicFramePr>
               <a:graphicFrameLocks xmlns:a="http://schemas.openxmlformats.org/drawingml/2006/main" noChangeAspect="1"/>
             </wp:cNvGraphicFramePr>
@@ -3072,19 +3756,13 @@
               <a:graphicData uri="http://schemas.openxmlformats.org/drawingml/2006/picture">
                 <pic:pic xmlns:pic="http://schemas.openxmlformats.org/drawingml/2006/picture">
                   <pic:nvPicPr>
-                    <pic:cNvPr id="0" name="Picture 1" descr="/Users/zach/Documents/git/ignite-cs/lessons/RiddleScanner/img/1.png"/>
+                    <pic:cNvPr id="10" name="Picture 4" descr=""/>
                     <pic:cNvPicPr>
                       <a:picLocks noChangeAspect="1" noChangeArrowheads="1"/>
                     </pic:cNvPicPr>
                   </pic:nvPicPr>
                   <pic:blipFill>
-                    <a:blip r:embed="rId14">
-                      <a:extLst>
-                        <a:ext uri="{28A0092B-C50C-407E-A947-70E740481C1C}">
-                          <a14:useLocalDpi xmlns:a14="http://schemas.microsoft.com/office/drawing/2010/main" val="0"/>
-                        </a:ext>
-                      </a:extLst>
-                    </a:blip>
+                    <a:blip r:embed="rId11"/>
                     <a:stretch>
                       <a:fillRect/>
                     </a:stretch>
@@ -3092,15 +3770,11 @@
                   <pic:spPr bwMode="auto">
                     <a:xfrm>
                       <a:off x="0" y="0"/>
-                      <a:ext cx="5326346" cy="5326346"/>
+                      <a:ext cx="5326380" cy="5326380"/>
                     </a:xfrm>
                     <a:prstGeom prst="rect">
                       <a:avLst/>
                     </a:prstGeom>
-                    <a:noFill/>
-                    <a:ln>
-                      <a:noFill/>
-                    </a:ln>
                   </pic:spPr>
                 </pic:pic>
               </a:graphicData>
@@ -3111,40 +3785,69 @@
     </w:p>
     <w:p>
       <w:pPr>
-        <w:rPr>
-          <w:sz w:val="40"/>
-          <w:szCs w:val="40"/>
-        </w:rPr>
-      </w:pPr>
-    </w:p>
-    <w:p>
-      <w:pPr>
-        <w:rPr>
-          <w:sz w:val="40"/>
-          <w:szCs w:val="40"/>
-        </w:rPr>
-      </w:pPr>
+        <w:pStyle w:val="Normal"/>
+        <w:rPr>
+          <w:sz w:val="40"/>
+          <w:szCs w:val="40"/>
+        </w:rPr>
+      </w:pPr>
+      <w:r>
+        <w:rPr>
+          <w:sz w:val="40"/>
+          <w:szCs w:val="40"/>
+        </w:rPr>
+      </w:r>
+    </w:p>
+    <w:p>
+      <w:pPr>
+        <w:pStyle w:val="Normal"/>
+        <w:rPr>
+          <w:sz w:val="40"/>
+          <w:szCs w:val="40"/>
+        </w:rPr>
+      </w:pPr>
+      <w:r>
+        <w:rPr>
+          <w:sz w:val="40"/>
+          <w:szCs w:val="40"/>
+        </w:rPr>
+      </w:r>
     </w:p>
     <w:tbl>
       <w:tblPr>
         <w:tblStyle w:val="TableGrid"/>
-        <w:tblW w:w="0" w:type="auto"/>
-        <w:tblLook w:val="04A0" w:firstRow="1" w:lastRow="0" w:firstColumn="1" w:lastColumn="0" w:noHBand="0" w:noVBand="1"/>
+        <w:tblW w:w="9349" w:type="dxa"/>
+        <w:jc w:val="left"/>
+        <w:tblInd w:w="0" w:type="dxa"/>
+        <w:tblCellMar>
+          <w:top w:w="0" w:type="dxa"/>
+          <w:left w:w="108" w:type="dxa"/>
+          <w:bottom w:w="0" w:type="dxa"/>
+          <w:right w:w="108" w:type="dxa"/>
+        </w:tblCellMar>
+        <w:tblLook w:val="04a0" w:noVBand="1" w:noHBand="0" w:lastColumn="0" w:firstColumn="1" w:lastRow="0" w:firstRow="1"/>
       </w:tblPr>
       <w:tblGrid>
-        <w:gridCol w:w="1870"/>
+        <w:gridCol w:w="1869"/>
         <w:gridCol w:w="1870"/>
         <w:gridCol w:w="1870"/>
         <w:gridCol w:w="1870"/>
         <w:gridCol w:w="1870"/>
       </w:tblGrid>
       <w:tr>
-        <w:tc>
-          <w:tcPr>
-            <w:tcW w:w="1870" w:type="dxa"/>
-          </w:tcPr>
-          <w:p>
-            <w:pPr>
+        <w:trPr/>
+        <w:tc>
+          <w:tcPr>
+            <w:tcW w:w="1869" w:type="dxa"/>
+            <w:tcBorders/>
+            <w:shd w:fill="auto" w:val="clear"/>
+            <w:tcMar>
+              <w:left w:w="108" w:type="dxa"/>
+            </w:tcMar>
+          </w:tcPr>
+          <w:p>
+            <w:pPr>
+              <w:pStyle w:val="Normal"/>
               <w:rPr>
                 <w:sz w:val="40"/>
                 <w:szCs w:val="40"/>
@@ -3162,9 +3865,15 @@
         <w:tc>
           <w:tcPr>
             <w:tcW w:w="1870" w:type="dxa"/>
-          </w:tcPr>
-          <w:p>
-            <w:pPr>
+            <w:tcBorders/>
+            <w:shd w:fill="auto" w:val="clear"/>
+            <w:tcMar>
+              <w:left w:w="108" w:type="dxa"/>
+            </w:tcMar>
+          </w:tcPr>
+          <w:p>
+            <w:pPr>
+              <w:pStyle w:val="Normal"/>
               <w:rPr>
                 <w:sz w:val="40"/>
                 <w:szCs w:val="40"/>
@@ -3182,9 +3891,15 @@
         <w:tc>
           <w:tcPr>
             <w:tcW w:w="1870" w:type="dxa"/>
-          </w:tcPr>
-          <w:p>
-            <w:pPr>
+            <w:tcBorders/>
+            <w:shd w:fill="auto" w:val="clear"/>
+            <w:tcMar>
+              <w:left w:w="108" w:type="dxa"/>
+            </w:tcMar>
+          </w:tcPr>
+          <w:p>
+            <w:pPr>
+              <w:pStyle w:val="Normal"/>
               <w:rPr>
                 <w:sz w:val="40"/>
                 <w:szCs w:val="40"/>
@@ -3202,9 +3917,15 @@
         <w:tc>
           <w:tcPr>
             <w:tcW w:w="1870" w:type="dxa"/>
-          </w:tcPr>
-          <w:p>
-            <w:pPr>
+            <w:tcBorders/>
+            <w:shd w:fill="auto" w:val="clear"/>
+            <w:tcMar>
+              <w:left w:w="108" w:type="dxa"/>
+            </w:tcMar>
+          </w:tcPr>
+          <w:p>
+            <w:pPr>
+              <w:pStyle w:val="Normal"/>
               <w:rPr>
                 <w:sz w:val="40"/>
                 <w:szCs w:val="40"/>
@@ -3222,9 +3943,15 @@
         <w:tc>
           <w:tcPr>
             <w:tcW w:w="1870" w:type="dxa"/>
-          </w:tcPr>
-          <w:p>
-            <w:pPr>
+            <w:tcBorders/>
+            <w:shd w:fill="auto" w:val="clear"/>
+            <w:tcMar>
+              <w:left w:w="108" w:type="dxa"/>
+            </w:tcMar>
+          </w:tcPr>
+          <w:p>
+            <w:pPr>
+              <w:pStyle w:val="Normal"/>
               <w:rPr>
                 <w:sz w:val="40"/>
                 <w:szCs w:val="40"/>
@@ -3241,12 +3968,19 @@
         </w:tc>
       </w:tr>
       <w:tr>
-        <w:tc>
-          <w:tcPr>
-            <w:tcW w:w="1870" w:type="dxa"/>
-          </w:tcPr>
-          <w:p>
-            <w:pPr>
+        <w:trPr/>
+        <w:tc>
+          <w:tcPr>
+            <w:tcW w:w="1869" w:type="dxa"/>
+            <w:tcBorders/>
+            <w:shd w:fill="auto" w:val="clear"/>
+            <w:tcMar>
+              <w:left w:w="108" w:type="dxa"/>
+            </w:tcMar>
+          </w:tcPr>
+          <w:p>
+            <w:pPr>
+              <w:pStyle w:val="Normal"/>
               <w:rPr>
                 <w:sz w:val="40"/>
                 <w:szCs w:val="40"/>
@@ -3264,9 +3998,15 @@
         <w:tc>
           <w:tcPr>
             <w:tcW w:w="1870" w:type="dxa"/>
-          </w:tcPr>
-          <w:p>
-            <w:pPr>
+            <w:tcBorders/>
+            <w:shd w:fill="auto" w:val="clear"/>
+            <w:tcMar>
+              <w:left w:w="108" w:type="dxa"/>
+            </w:tcMar>
+          </w:tcPr>
+          <w:p>
+            <w:pPr>
+              <w:pStyle w:val="Normal"/>
               <w:rPr>
                 <w:sz w:val="40"/>
                 <w:szCs w:val="40"/>
@@ -3284,9 +4024,15 @@
         <w:tc>
           <w:tcPr>
             <w:tcW w:w="1870" w:type="dxa"/>
-          </w:tcPr>
-          <w:p>
-            <w:pPr>
+            <w:tcBorders/>
+            <w:shd w:fill="auto" w:val="clear"/>
+            <w:tcMar>
+              <w:left w:w="108" w:type="dxa"/>
+            </w:tcMar>
+          </w:tcPr>
+          <w:p>
+            <w:pPr>
+              <w:pStyle w:val="Normal"/>
               <w:rPr>
                 <w:sz w:val="40"/>
                 <w:szCs w:val="40"/>
@@ -3304,9 +4050,15 @@
         <w:tc>
           <w:tcPr>
             <w:tcW w:w="1870" w:type="dxa"/>
-          </w:tcPr>
-          <w:p>
-            <w:pPr>
+            <w:tcBorders/>
+            <w:shd w:fill="auto" w:val="clear"/>
+            <w:tcMar>
+              <w:left w:w="108" w:type="dxa"/>
+            </w:tcMar>
+          </w:tcPr>
+          <w:p>
+            <w:pPr>
+              <w:pStyle w:val="Normal"/>
               <w:rPr>
                 <w:sz w:val="40"/>
                 <w:szCs w:val="40"/>
@@ -3324,9 +4076,15 @@
         <w:tc>
           <w:tcPr>
             <w:tcW w:w="1870" w:type="dxa"/>
-          </w:tcPr>
-          <w:p>
-            <w:pPr>
+            <w:tcBorders/>
+            <w:shd w:fill="auto" w:val="clear"/>
+            <w:tcMar>
+              <w:left w:w="108" w:type="dxa"/>
+            </w:tcMar>
+          </w:tcPr>
+          <w:p>
+            <w:pPr>
+              <w:pStyle w:val="Normal"/>
               <w:rPr>
                 <w:sz w:val="40"/>
                 <w:szCs w:val="40"/>
@@ -3345,143 +4103,52 @@
     </w:tbl>
     <w:p>
       <w:pPr>
-        <w:rPr>
-          <w:sz w:val="40"/>
-          <w:szCs w:val="40"/>
-        </w:rPr>
-      </w:pPr>
+        <w:pStyle w:val="Normal"/>
+        <w:rPr/>
+      </w:pPr>
+      <w:r>
+        <w:rPr/>
+      </w:r>
     </w:p>
     <w:sectPr>
+      <w:type w:val="nextPage"/>
       <w:pgSz w:w="12240" w:h="15840"/>
-      <w:pgMar w:top="1440" w:right="1440" w:bottom="1440" w:left="1440" w:header="720" w:footer="720" w:gutter="0"/>
-      <w:cols w:space="720"/>
-      <w:docGrid w:linePitch="360"/>
+      <w:pgMar w:left="1440" w:right="1440" w:header="0" w:top="1440" w:footer="0" w:bottom="1440" w:gutter="0"/>
+      <w:pgNumType w:fmt="decimal"/>
+      <w:formProt w:val="false"/>
+      <w:textDirection w:val="lrTb"/>
+      <w:docGrid w:type="default" w:linePitch="360" w:charSpace="4294961151"/>
     </w:sectPr>
   </w:body>
 </w:document>
 </file>
 
-<file path=word/numbering.xml><?xml version="1.0" encoding="utf-8"?>
-<w:numbering xmlns:wpc="http://schemas.microsoft.com/office/word/2010/wordprocessingCanvas" xmlns:mo="http://schemas.microsoft.com/office/mac/office/2008/main" xmlns:mc="http://schemas.openxmlformats.org/markup-compatibility/2006" xmlns:mv="urn:schemas-microsoft-com:mac:vml" xmlns:o="urn:schemas-microsoft-com:office:office" xmlns:r="http://schemas.openxmlformats.org/officeDocument/2006/relationships" xmlns:m="http://schemas.openxmlformats.org/officeDocument/2006/math" xmlns:v="urn:schemas-microsoft-com:vml" xmlns:wp14="http://schemas.microsoft.com/office/word/2010/wordprocessingDrawing" xmlns:wp="http://schemas.openxmlformats.org/drawingml/2006/wordprocessingDrawing" xmlns:w10="urn:schemas-microsoft-com:office:word" xmlns:w="http://schemas.openxmlformats.org/wordprocessingml/2006/main" xmlns:w14="http://schemas.microsoft.com/office/word/2010/wordml" xmlns:w15="http://schemas.microsoft.com/office/word/2012/wordml" xmlns:wpg="http://schemas.microsoft.com/office/word/2010/wordprocessingGroup" xmlns:wpi="http://schemas.microsoft.com/office/word/2010/wordprocessingInk" xmlns:wne="http://schemas.microsoft.com/office/word/2006/wordml" xmlns:wps="http://schemas.microsoft.com/office/word/2010/wordprocessingShape" mc:Ignorable="w14 w15 wp14">
-  <w:abstractNum w:abstractNumId="0">
-    <w:nsid w:val="653D24F1"/>
-    <w:multiLevelType w:val="hybridMultilevel"/>
-    <w:tmpl w:val="1E18CBE0"/>
-    <w:lvl w:ilvl="0" w:tplc="0409000F">
-      <w:start w:val="1"/>
-      <w:numFmt w:val="decimal"/>
-      <w:lvlText w:val="%1."/>
-      <w:lvlJc w:val="left"/>
-      <w:pPr>
-        <w:ind w:left="720" w:hanging="360"/>
-      </w:pPr>
-      <w:rPr>
-        <w:rFonts w:hint="default"/>
-      </w:rPr>
-    </w:lvl>
-    <w:lvl w:ilvl="1" w:tplc="04090019" w:tentative="1">
-      <w:start w:val="1"/>
-      <w:numFmt w:val="lowerLetter"/>
-      <w:lvlText w:val="%2."/>
-      <w:lvlJc w:val="left"/>
-      <w:pPr>
-        <w:ind w:left="1440" w:hanging="360"/>
-      </w:pPr>
-    </w:lvl>
-    <w:lvl w:ilvl="2" w:tplc="0409001B" w:tentative="1">
-      <w:start w:val="1"/>
-      <w:numFmt w:val="lowerRoman"/>
-      <w:lvlText w:val="%3."/>
-      <w:lvlJc w:val="right"/>
-      <w:pPr>
-        <w:ind w:left="2160" w:hanging="180"/>
-      </w:pPr>
-    </w:lvl>
-    <w:lvl w:ilvl="3" w:tplc="0409000F" w:tentative="1">
-      <w:start w:val="1"/>
-      <w:numFmt w:val="decimal"/>
-      <w:lvlText w:val="%4."/>
-      <w:lvlJc w:val="left"/>
-      <w:pPr>
-        <w:ind w:left="2880" w:hanging="360"/>
-      </w:pPr>
-    </w:lvl>
-    <w:lvl w:ilvl="4" w:tplc="04090019" w:tentative="1">
-      <w:start w:val="1"/>
-      <w:numFmt w:val="lowerLetter"/>
-      <w:lvlText w:val="%5."/>
-      <w:lvlJc w:val="left"/>
-      <w:pPr>
-        <w:ind w:left="3600" w:hanging="360"/>
-      </w:pPr>
-    </w:lvl>
-    <w:lvl w:ilvl="5" w:tplc="0409001B" w:tentative="1">
-      <w:start w:val="1"/>
-      <w:numFmt w:val="lowerRoman"/>
-      <w:lvlText w:val="%6."/>
-      <w:lvlJc w:val="right"/>
-      <w:pPr>
-        <w:ind w:left="4320" w:hanging="180"/>
-      </w:pPr>
-    </w:lvl>
-    <w:lvl w:ilvl="6" w:tplc="0409000F" w:tentative="1">
-      <w:start w:val="1"/>
-      <w:numFmt w:val="decimal"/>
-      <w:lvlText w:val="%7."/>
-      <w:lvlJc w:val="left"/>
-      <w:pPr>
-        <w:ind w:left="5040" w:hanging="360"/>
-      </w:pPr>
-    </w:lvl>
-    <w:lvl w:ilvl="7" w:tplc="04090019" w:tentative="1">
-      <w:start w:val="1"/>
-      <w:numFmt w:val="lowerLetter"/>
-      <w:lvlText w:val="%8."/>
-      <w:lvlJc w:val="left"/>
-      <w:pPr>
-        <w:ind w:left="5760" w:hanging="360"/>
-      </w:pPr>
-    </w:lvl>
-    <w:lvl w:ilvl="8" w:tplc="0409001B" w:tentative="1">
-      <w:start w:val="1"/>
-      <w:numFmt w:val="lowerRoman"/>
-      <w:lvlText w:val="%9."/>
-      <w:lvlJc w:val="right"/>
-      <w:pPr>
-        <w:ind w:left="6480" w:hanging="180"/>
-      </w:pPr>
-    </w:lvl>
-  </w:abstractNum>
-  <w:num w:numId="1">
-    <w:abstractNumId w:val="0"/>
-  </w:num>
-</w:numbering>
-</file>
-
 <file path=word/styles.xml><?xml version="1.0" encoding="utf-8"?>
-<w:styles xmlns:mc="http://schemas.openxmlformats.org/markup-compatibility/2006" xmlns:r="http://schemas.openxmlformats.org/officeDocument/2006/relationships" xmlns:w="http://schemas.openxmlformats.org/wordprocessingml/2006/main" xmlns:w14="http://schemas.microsoft.com/office/word/2010/wordml" xmlns:w15="http://schemas.microsoft.com/office/word/2012/wordml" mc:Ignorable="w14 w15">
+<w:styles xmlns:w="http://schemas.openxmlformats.org/wordprocessingml/2006/main" xmlns:w14="http://schemas.microsoft.com/office/word/2010/wordml" xmlns:mc="http://schemas.openxmlformats.org/markup-compatibility/2006" mc:Ignorable="w14">
   <w:docDefaults>
     <w:rPrDefault>
       <w:rPr>
-        <w:rFonts w:asciiTheme="minorHAnsi" w:eastAsiaTheme="minorHAnsi" w:hAnsiTheme="minorHAnsi" w:cstheme="minorBidi"/>
+        <w:rFonts w:ascii="Calibri" w:hAnsi="Calibri" w:eastAsia="Calibri" w:cs="" w:asciiTheme="minorHAnsi" w:cstheme="minorBidi" w:eastAsiaTheme="minorHAnsi" w:hAnsiTheme="minorHAnsi"/>
         <w:sz w:val="24"/>
         <w:szCs w:val="24"/>
         <w:lang w:val="en-US" w:eastAsia="en-US" w:bidi="ar-SA"/>
       </w:rPr>
     </w:rPrDefault>
-    <w:pPrDefault/>
+    <w:pPrDefault>
+      <w:pPr/>
+    </w:pPrDefault>
   </w:docDefaults>
   <w:latentStyles w:defLockedState="0" w:defUIPriority="99" w:defSemiHidden="0" w:defUnhideWhenUsed="0" w:defQFormat="0" w:count="380">
     <w:lsdException w:name="Normal" w:uiPriority="0" w:qFormat="1"/>
     <w:lsdException w:name="heading 1" w:uiPriority="9" w:qFormat="1"/>
-    <w:lsdException w:name="heading 2" w:semiHidden="1" w:uiPriority="9" w:unhideWhenUsed="1" w:qFormat="1"/>
-    <w:lsdException w:name="heading 3" w:semiHidden="1" w:uiPriority="9" w:unhideWhenUsed="1" w:qFormat="1"/>
-    <w:lsdException w:name="heading 4" w:semiHidden="1" w:uiPriority="9" w:unhideWhenUsed="1" w:qFormat="1"/>
-    <w:lsdException w:name="heading 5" w:semiHidden="1" w:uiPriority="9" w:unhideWhenUsed="1" w:qFormat="1"/>
-    <w:lsdException w:name="heading 6" w:semiHidden="1" w:uiPriority="9" w:unhideWhenUsed="1" w:qFormat="1"/>
-    <w:lsdException w:name="heading 7" w:semiHidden="1" w:uiPriority="9" w:unhideWhenUsed="1" w:qFormat="1"/>
-    <w:lsdException w:name="heading 8" w:semiHidden="1" w:uiPriority="9" w:unhideWhenUsed="1" w:qFormat="1"/>
-    <w:lsdException w:name="heading 9" w:semiHidden="1" w:uiPriority="9" w:unhideWhenUsed="1" w:qFormat="1"/>
+    <w:lsdException w:name="heading 2" w:uiPriority="9" w:semiHidden="1" w:unhideWhenUsed="1" w:qFormat="1"/>
+    <w:lsdException w:name="heading 3" w:uiPriority="9" w:semiHidden="1" w:unhideWhenUsed="1" w:qFormat="1"/>
+    <w:lsdException w:name="heading 4" w:uiPriority="9" w:semiHidden="1" w:unhideWhenUsed="1" w:qFormat="1"/>
+    <w:lsdException w:name="heading 5" w:uiPriority="9" w:semiHidden="1" w:unhideWhenUsed="1" w:qFormat="1"/>
+    <w:lsdException w:name="heading 6" w:uiPriority="9" w:semiHidden="1" w:unhideWhenUsed="1" w:qFormat="1"/>
+    <w:lsdException w:name="heading 7" w:uiPriority="9" w:semiHidden="1" w:unhideWhenUsed="1" w:qFormat="1"/>
+    <w:lsdException w:name="heading 8" w:uiPriority="9" w:semiHidden="1" w:unhideWhenUsed="1" w:qFormat="1"/>
+    <w:lsdException w:name="heading 9" w:uiPriority="9" w:semiHidden="1" w:unhideWhenUsed="1" w:qFormat="1"/>
     <w:lsdException w:name="index 1" w:semiHidden="1" w:unhideWhenUsed="1"/>
     <w:lsdException w:name="index 2" w:semiHidden="1" w:unhideWhenUsed="1"/>
     <w:lsdException w:name="index 3" w:semiHidden="1" w:unhideWhenUsed="1"/>
@@ -3491,22 +4158,22 @@
     <w:lsdException w:name="index 7" w:semiHidden="1" w:unhideWhenUsed="1"/>
     <w:lsdException w:name="index 8" w:semiHidden="1" w:unhideWhenUsed="1"/>
     <w:lsdException w:name="index 9" w:semiHidden="1" w:unhideWhenUsed="1"/>
-    <w:lsdException w:name="toc 1" w:semiHidden="1" w:uiPriority="39" w:unhideWhenUsed="1"/>
-    <w:lsdException w:name="toc 2" w:semiHidden="1" w:uiPriority="39" w:unhideWhenUsed="1"/>
-    <w:lsdException w:name="toc 3" w:semiHidden="1" w:uiPriority="39" w:unhideWhenUsed="1"/>
-    <w:lsdException w:name="toc 4" w:semiHidden="1" w:uiPriority="39" w:unhideWhenUsed="1"/>
-    <w:lsdException w:name="toc 5" w:semiHidden="1" w:uiPriority="39" w:unhideWhenUsed="1"/>
-    <w:lsdException w:name="toc 6" w:semiHidden="1" w:uiPriority="39" w:unhideWhenUsed="1"/>
-    <w:lsdException w:name="toc 7" w:semiHidden="1" w:uiPriority="39" w:unhideWhenUsed="1"/>
-    <w:lsdException w:name="toc 8" w:semiHidden="1" w:uiPriority="39" w:unhideWhenUsed="1"/>
-    <w:lsdException w:name="toc 9" w:semiHidden="1" w:uiPriority="39" w:unhideWhenUsed="1"/>
+    <w:lsdException w:name="toc 1" w:uiPriority="39" w:semiHidden="1" w:unhideWhenUsed="1"/>
+    <w:lsdException w:name="toc 2" w:uiPriority="39" w:semiHidden="1" w:unhideWhenUsed="1"/>
+    <w:lsdException w:name="toc 3" w:uiPriority="39" w:semiHidden="1" w:unhideWhenUsed="1"/>
+    <w:lsdException w:name="toc 4" w:uiPriority="39" w:semiHidden="1" w:unhideWhenUsed="1"/>
+    <w:lsdException w:name="toc 5" w:uiPriority="39" w:semiHidden="1" w:unhideWhenUsed="1"/>
+    <w:lsdException w:name="toc 6" w:uiPriority="39" w:semiHidden="1" w:unhideWhenUsed="1"/>
+    <w:lsdException w:name="toc 7" w:uiPriority="39" w:semiHidden="1" w:unhideWhenUsed="1"/>
+    <w:lsdException w:name="toc 8" w:uiPriority="39" w:semiHidden="1" w:unhideWhenUsed="1"/>
+    <w:lsdException w:name="toc 9" w:uiPriority="39" w:semiHidden="1" w:unhideWhenUsed="1"/>
     <w:lsdException w:name="Normal Indent" w:semiHidden="1" w:unhideWhenUsed="1"/>
     <w:lsdException w:name="footnote text" w:semiHidden="1" w:unhideWhenUsed="1"/>
     <w:lsdException w:name="annotation text" w:semiHidden="1" w:unhideWhenUsed="1"/>
     <w:lsdException w:name="header" w:semiHidden="1" w:unhideWhenUsed="1"/>
     <w:lsdException w:name="footer" w:semiHidden="1" w:unhideWhenUsed="1"/>
     <w:lsdException w:name="index heading" w:semiHidden="1" w:unhideWhenUsed="1"/>
-    <w:lsdException w:name="caption" w:semiHidden="1" w:uiPriority="35" w:unhideWhenUsed="1" w:qFormat="1"/>
+    <w:lsdException w:name="caption" w:uiPriority="35" w:semiHidden="1" w:unhideWhenUsed="1" w:qFormat="1"/>
     <w:lsdException w:name="table of figures" w:semiHidden="1" w:unhideWhenUsed="1"/>
     <w:lsdException w:name="envelope address" w:semiHidden="1" w:unhideWhenUsed="1"/>
     <w:lsdException w:name="envelope return" w:semiHidden="1" w:unhideWhenUsed="1"/>
@@ -3537,7 +4204,7 @@
     <w:lsdException w:name="Title" w:uiPriority="10" w:qFormat="1"/>
     <w:lsdException w:name="Closing" w:semiHidden="1" w:unhideWhenUsed="1"/>
     <w:lsdException w:name="Signature" w:semiHidden="1" w:unhideWhenUsed="1"/>
-    <w:lsdException w:name="Default Paragraph Font" w:semiHidden="1" w:uiPriority="1" w:unhideWhenUsed="1"/>
+    <w:lsdException w:name="Default Paragraph Font" w:uiPriority="1" w:semiHidden="1" w:unhideWhenUsed="1"/>
     <w:lsdException w:name="Body Text" w:semiHidden="1" w:unhideWhenUsed="1"/>
     <w:lsdException w:name="Body Text Indent" w:semiHidden="1" w:unhideWhenUsed="1"/>
     <w:lsdException w:name="List Continue" w:semiHidden="1" w:unhideWhenUsed="1"/>
@@ -3746,8 +4413,8 @@
     <w:lsdException w:name="Subtle Reference" w:uiPriority="31" w:qFormat="1"/>
     <w:lsdException w:name="Intense Reference" w:uiPriority="32" w:qFormat="1"/>
     <w:lsdException w:name="Book Title" w:uiPriority="33" w:qFormat="1"/>
-    <w:lsdException w:name="Bibliography" w:semiHidden="1" w:uiPriority="37" w:unhideWhenUsed="1"/>
-    <w:lsdException w:name="TOC Heading" w:semiHidden="1" w:uiPriority="39" w:unhideWhenUsed="1" w:qFormat="1"/>
+    <w:lsdException w:name="Bibliography" w:uiPriority="37" w:semiHidden="1" w:unhideWhenUsed="1"/>
+    <w:lsdException w:name="TOC Heading" w:uiPriority="39" w:semiHidden="1" w:unhideWhenUsed="1" w:qFormat="1"/>
     <w:lsdException w:name="Plain Table 1" w:uiPriority="41"/>
     <w:lsdException w:name="Plain Table 2" w:uiPriority="42"/>
     <w:lsdException w:name="Plain Table 3" w:uiPriority="43"/>
@@ -3853,15 +4520,107 @@
     <w:lsdException w:name="List Table 6 Colorful Accent 6" w:uiPriority="51"/>
     <w:lsdException w:name="List Table 7 Colorful Accent 6" w:uiPriority="52"/>
   </w:latentStyles>
-  <w:style w:type="paragraph" w:default="1" w:styleId="Normal">
+  <w:style w:type="paragraph" w:styleId="Normal" w:default="1">
     <w:name w:val="Normal"/>
     <w:qFormat/>
+    <w:pPr>
+      <w:widowControl/>
+      <w:bidi w:val="0"/>
+      <w:jc w:val="left"/>
+    </w:pPr>
+    <w:rPr>
+      <w:rFonts w:ascii="Calibri" w:hAnsi="Calibri" w:eastAsia="Calibri" w:cs="" w:asciiTheme="minorHAnsi" w:cstheme="minorBidi" w:eastAsiaTheme="minorHAnsi" w:hAnsiTheme="minorHAnsi"/>
+      <w:color w:val="auto"/>
+      <w:sz w:val="24"/>
+      <w:szCs w:val="24"/>
+      <w:lang w:val="en-US" w:eastAsia="en-US" w:bidi="ar-SA"/>
+    </w:rPr>
   </w:style>
-  <w:style w:type="character" w:default="1" w:styleId="DefaultParagraphFont">
+  <w:style w:type="character" w:styleId="DefaultParagraphFont" w:default="1">
     <w:name w:val="Default Paragraph Font"/>
     <w:uiPriority w:val="1"/>
     <w:semiHidden/>
     <w:unhideWhenUsed/>
+    <w:qFormat/>
+    <w:rPr/>
+  </w:style>
+  <w:style w:type="paragraph" w:styleId="Heading">
+    <w:name w:val="Heading"/>
+    <w:basedOn w:val="Normal"/>
+    <w:next w:val="TextBody"/>
+    <w:qFormat/>
+    <w:pPr>
+      <w:keepNext/>
+      <w:spacing w:before="240" w:after="120"/>
+    </w:pPr>
+    <w:rPr>
+      <w:rFonts w:ascii="Liberation Sans" w:hAnsi="Liberation Sans" w:eastAsia="Noto Sans CJK SC Regular" w:cs="FreeSans"/>
+      <w:sz w:val="28"/>
+      <w:szCs w:val="28"/>
+    </w:rPr>
+  </w:style>
+  <w:style w:type="paragraph" w:styleId="TextBody">
+    <w:name w:val="Body Text"/>
+    <w:basedOn w:val="Normal"/>
+    <w:pPr>
+      <w:spacing w:lineRule="auto" w:line="288" w:before="0" w:after="140"/>
+    </w:pPr>
+    <w:rPr/>
+  </w:style>
+  <w:style w:type="paragraph" w:styleId="List">
+    <w:name w:val="List"/>
+    <w:basedOn w:val="TextBody"/>
+    <w:pPr/>
+    <w:rPr>
+      <w:rFonts w:cs="FreeSans"/>
+    </w:rPr>
+  </w:style>
+  <w:style w:type="paragraph" w:styleId="Caption">
+    <w:name w:val="Caption"/>
+    <w:basedOn w:val="Normal"/>
+    <w:qFormat/>
+    <w:pPr>
+      <w:suppressLineNumbers/>
+      <w:spacing w:before="120" w:after="120"/>
+    </w:pPr>
+    <w:rPr>
+      <w:rFonts w:cs="FreeSans"/>
+      <w:i/>
+      <w:iCs/>
+      <w:sz w:val="24"/>
+      <w:szCs w:val="24"/>
+    </w:rPr>
+  </w:style>
+  <w:style w:type="paragraph" w:styleId="Index">
+    <w:name w:val="Index"/>
+    <w:basedOn w:val="Normal"/>
+    <w:qFormat/>
+    <w:pPr>
+      <w:suppressLineNumbers/>
+    </w:pPr>
+    <w:rPr>
+      <w:rFonts w:cs="FreeSans"/>
+    </w:rPr>
+  </w:style>
+  <w:style w:type="paragraph" w:styleId="ListParagraph">
+    <w:name w:val="List Paragraph"/>
+    <w:basedOn w:val="Normal"/>
+    <w:uiPriority w:val="34"/>
+    <w:qFormat/>
+    <w:rsid w:val="00276134"/>
+    <w:pPr>
+      <w:spacing w:before="0" w:after="0"/>
+      <w:ind w:left="720" w:hanging="0"/>
+      <w:contextualSpacing/>
+    </w:pPr>
+    <w:rPr/>
+  </w:style>
+  <w:style w:type="numbering" w:styleId="NoList" w:default="1">
+    <w:name w:val="No List"/>
+    <w:uiPriority w:val="99"/>
+    <w:semiHidden/>
+    <w:unhideWhenUsed/>
+    <w:qFormat/>
   </w:style>
   <w:style w:type="table" w:default="1" w:styleId="TableNormal">
     <w:name w:val="Normal Table"/>
@@ -3878,12 +4637,6 @@
       </w:tblCellMar>
     </w:tblPr>
   </w:style>
-  <w:style w:type="numbering" w:default="1" w:styleId="NoList">
-    <w:name w:val="No List"/>
-    <w:uiPriority w:val="99"/>
-    <w:semiHidden/>
-    <w:unhideWhenUsed/>
-  </w:style>
   <w:style w:type="table" w:styleId="TableGrid">
     <w:name w:val="Table Grid"/>
     <w:basedOn w:val="TableNormal"/>
@@ -3892,12 +4645,12 @@
     <w:tblPr>
       <w:tblInd w:w="0" w:type="dxa"/>
       <w:tblBorders>
-        <w:top w:val="single" w:sz="4" w:space="0" w:color="auto"/>
-        <w:left w:val="single" w:sz="4" w:space="0" w:color="auto"/>
-        <w:bottom w:val="single" w:sz="4" w:space="0" w:color="auto"/>
-        <w:right w:val="single" w:sz="4" w:space="0" w:color="auto"/>
-        <w:insideH w:val="single" w:sz="4" w:space="0" w:color="auto"/>
-        <w:insideV w:val="single" w:sz="4" w:space="0" w:color="auto"/>
+        <w:top w:val="single" w:color="auto" w:sz="4" w:space="0"/>
+        <w:left w:val="single" w:color="auto" w:sz="4" w:space="0"/>
+        <w:bottom w:val="single" w:color="auto" w:sz="4" w:space="0"/>
+        <w:right w:val="single" w:color="auto" w:sz="4" w:space="0"/>
+        <w:insideH w:val="single" w:color="auto" w:sz="4" w:space="0"/>
+        <w:insideV w:val="single" w:color="auto" w:sz="4" w:space="0"/>
       </w:tblBorders>
       <w:tblCellMar>
         <w:top w:w="0" w:type="dxa"/>
@@ -3906,17 +4659,6 @@
         <w:right w:w="108" w:type="dxa"/>
       </w:tblCellMar>
     </w:tblPr>
-  </w:style>
-  <w:style w:type="paragraph" w:styleId="ListParagraph">
-    <w:name w:val="List Paragraph"/>
-    <w:basedOn w:val="Normal"/>
-    <w:uiPriority w:val="34"/>
-    <w:qFormat/>
-    <w:rsid w:val="00276134"/>
-    <w:pPr>
-      <w:ind w:left="720"/>
-      <w:contextualSpacing/>
-    </w:pPr>
   </w:style>
 </w:styles>
 </file>

</xml_diff>